<commit_message>
rest vo mine sache
</commit_message>
<xml_diff>
--- a/Uebung2/Sheet2_Maria.docx
+++ b/Uebung2/Sheet2_Maria.docx
@@ -225,6 +225,269 @@
           <w:lang w:val="en-US"/>
         </w:rPr>
       </w:pPr>
+      <w:r>
+        <w:rPr>
+          <w:lang w:val="en-US"/>
+        </w:rPr>
+        <w:t>UDP:</w:t>
+      </w:r>
+    </w:p>
+    <w:p>
+      <w:pPr>
+        <w:rPr>
+          <w:lang w:val="en-US"/>
+        </w:rPr>
+      </w:pPr>
+      <w:r>
+        <w:rPr>
+          <w:noProof/>
+          <w:lang w:val="en-US"/>
+        </w:rPr>
+        <w:drawing>
+          <wp:inline distT="0" distB="0" distL="0" distR="0" wp14:anchorId="2466EA82" wp14:editId="5D9E2355">
+            <wp:extent cx="5760720" cy="502920"/>
+            <wp:effectExtent l="0" t="0" r="0" b="0"/>
+            <wp:docPr id="6" name="Grafik 6"/>
+            <wp:cNvGraphicFramePr>
+              <a:graphicFrameLocks xmlns:a="http://schemas.openxmlformats.org/drawingml/2006/main" noChangeAspect="1"/>
+            </wp:cNvGraphicFramePr>
+            <a:graphic xmlns:a="http://schemas.openxmlformats.org/drawingml/2006/main">
+              <a:graphicData uri="http://schemas.openxmlformats.org/drawingml/2006/picture">
+                <pic:pic xmlns:pic="http://schemas.openxmlformats.org/drawingml/2006/picture">
+                  <pic:nvPicPr>
+                    <pic:cNvPr id="0" name="Picture 1"/>
+                    <pic:cNvPicPr>
+                      <a:picLocks noChangeAspect="1" noChangeArrowheads="1"/>
+                    </pic:cNvPicPr>
+                  </pic:nvPicPr>
+                  <pic:blipFill>
+                    <a:blip r:embed="rId6">
+                      <a:extLst>
+                        <a:ext uri="{28A0092B-C50C-407E-A947-70E740481C1C}">
+                          <a14:useLocalDpi xmlns:a14="http://schemas.microsoft.com/office/drawing/2010/main" val="0"/>
+                        </a:ext>
+                      </a:extLst>
+                    </a:blip>
+                    <a:srcRect/>
+                    <a:stretch>
+                      <a:fillRect/>
+                    </a:stretch>
+                  </pic:blipFill>
+                  <pic:spPr bwMode="auto">
+                    <a:xfrm>
+                      <a:off x="0" y="0"/>
+                      <a:ext cx="5760720" cy="502920"/>
+                    </a:xfrm>
+                    <a:prstGeom prst="rect">
+                      <a:avLst/>
+                    </a:prstGeom>
+                    <a:noFill/>
+                    <a:ln>
+                      <a:noFill/>
+                    </a:ln>
+                  </pic:spPr>
+                </pic:pic>
+              </a:graphicData>
+            </a:graphic>
+          </wp:inline>
+        </w:drawing>
+      </w:r>
+    </w:p>
+    <w:p>
+      <w:pPr>
+        <w:rPr>
+          <w:lang w:val="en-US"/>
+        </w:rPr>
+      </w:pPr>
+      <w:r>
+        <w:rPr>
+          <w:noProof/>
+          <w:lang w:val="en-US"/>
+        </w:rPr>
+        <w:drawing>
+          <wp:inline distT="0" distB="0" distL="0" distR="0" wp14:anchorId="259A164A" wp14:editId="11690579">
+            <wp:extent cx="5539740" cy="967740"/>
+            <wp:effectExtent l="0" t="0" r="3810" b="3810"/>
+            <wp:docPr id="11" name="Grafik 11"/>
+            <wp:cNvGraphicFramePr>
+              <a:graphicFrameLocks xmlns:a="http://schemas.openxmlformats.org/drawingml/2006/main" noChangeAspect="1"/>
+            </wp:cNvGraphicFramePr>
+            <a:graphic xmlns:a="http://schemas.openxmlformats.org/drawingml/2006/main">
+              <a:graphicData uri="http://schemas.openxmlformats.org/drawingml/2006/picture">
+                <pic:pic xmlns:pic="http://schemas.openxmlformats.org/drawingml/2006/picture">
+                  <pic:nvPicPr>
+                    <pic:cNvPr id="0" name="Picture 3"/>
+                    <pic:cNvPicPr>
+                      <a:picLocks noChangeAspect="1" noChangeArrowheads="1"/>
+                    </pic:cNvPicPr>
+                  </pic:nvPicPr>
+                  <pic:blipFill>
+                    <a:blip r:embed="rId7">
+                      <a:extLst>
+                        <a:ext uri="{28A0092B-C50C-407E-A947-70E740481C1C}">
+                          <a14:useLocalDpi xmlns:a14="http://schemas.microsoft.com/office/drawing/2010/main" val="0"/>
+                        </a:ext>
+                      </a:extLst>
+                    </a:blip>
+                    <a:srcRect/>
+                    <a:stretch>
+                      <a:fillRect/>
+                    </a:stretch>
+                  </pic:blipFill>
+                  <pic:spPr bwMode="auto">
+                    <a:xfrm>
+                      <a:off x="0" y="0"/>
+                      <a:ext cx="5539740" cy="967740"/>
+                    </a:xfrm>
+                    <a:prstGeom prst="rect">
+                      <a:avLst/>
+                    </a:prstGeom>
+                    <a:noFill/>
+                    <a:ln>
+                      <a:noFill/>
+                    </a:ln>
+                  </pic:spPr>
+                </pic:pic>
+              </a:graphicData>
+            </a:graphic>
+          </wp:inline>
+        </w:drawing>
+      </w:r>
+    </w:p>
+    <w:p>
+      <w:pPr>
+        <w:rPr>
+          <w:lang w:val="en-US"/>
+        </w:rPr>
+      </w:pPr>
+      <w:r>
+        <w:rPr>
+          <w:lang w:val="en-US"/>
+        </w:rPr>
+        <w:t>UDP Multicast:</w:t>
+      </w:r>
+    </w:p>
+    <w:p>
+      <w:pPr>
+        <w:rPr>
+          <w:lang w:val="en-US"/>
+        </w:rPr>
+      </w:pPr>
+      <w:r>
+        <w:rPr>
+          <w:noProof/>
+          <w:lang w:val="en-US"/>
+        </w:rPr>
+        <w:drawing>
+          <wp:inline distT="0" distB="0" distL="0" distR="0" wp14:anchorId="68766469" wp14:editId="736542FA">
+            <wp:extent cx="5753100" cy="762000"/>
+            <wp:effectExtent l="0" t="0" r="0" b="0"/>
+            <wp:docPr id="7" name="Grafik 7"/>
+            <wp:cNvGraphicFramePr>
+              <a:graphicFrameLocks xmlns:a="http://schemas.openxmlformats.org/drawingml/2006/main" noChangeAspect="1"/>
+            </wp:cNvGraphicFramePr>
+            <a:graphic xmlns:a="http://schemas.openxmlformats.org/drawingml/2006/main">
+              <a:graphicData uri="http://schemas.openxmlformats.org/drawingml/2006/picture">
+                <pic:pic xmlns:pic="http://schemas.openxmlformats.org/drawingml/2006/picture">
+                  <pic:nvPicPr>
+                    <pic:cNvPr id="0" name="Picture 2"/>
+                    <pic:cNvPicPr>
+                      <a:picLocks noChangeAspect="1" noChangeArrowheads="1"/>
+                    </pic:cNvPicPr>
+                  </pic:nvPicPr>
+                  <pic:blipFill>
+                    <a:blip r:embed="rId8">
+                      <a:extLst>
+                        <a:ext uri="{28A0092B-C50C-407E-A947-70E740481C1C}">
+                          <a14:useLocalDpi xmlns:a14="http://schemas.microsoft.com/office/drawing/2010/main" val="0"/>
+                        </a:ext>
+                      </a:extLst>
+                    </a:blip>
+                    <a:srcRect/>
+                    <a:stretch>
+                      <a:fillRect/>
+                    </a:stretch>
+                  </pic:blipFill>
+                  <pic:spPr bwMode="auto">
+                    <a:xfrm>
+                      <a:off x="0" y="0"/>
+                      <a:ext cx="5753100" cy="762000"/>
+                    </a:xfrm>
+                    <a:prstGeom prst="rect">
+                      <a:avLst/>
+                    </a:prstGeom>
+                    <a:noFill/>
+                    <a:ln>
+                      <a:noFill/>
+                    </a:ln>
+                  </pic:spPr>
+                </pic:pic>
+              </a:graphicData>
+            </a:graphic>
+          </wp:inline>
+        </w:drawing>
+      </w:r>
+    </w:p>
+    <w:p>
+      <w:pPr>
+        <w:rPr>
+          <w:lang w:val="en-US"/>
+        </w:rPr>
+      </w:pPr>
+      <w:r>
+        <w:rPr>
+          <w:noProof/>
+          <w:lang w:val="en-US"/>
+        </w:rPr>
+        <w:drawing>
+          <wp:inline distT="0" distB="0" distL="0" distR="0" wp14:anchorId="5EDD7AA8" wp14:editId="2E0419E0">
+            <wp:extent cx="5692140" cy="967740"/>
+            <wp:effectExtent l="0" t="0" r="3810" b="3810"/>
+            <wp:docPr id="12" name="Grafik 12"/>
+            <wp:cNvGraphicFramePr>
+              <a:graphicFrameLocks xmlns:a="http://schemas.openxmlformats.org/drawingml/2006/main" noChangeAspect="1"/>
+            </wp:cNvGraphicFramePr>
+            <a:graphic xmlns:a="http://schemas.openxmlformats.org/drawingml/2006/main">
+              <a:graphicData uri="http://schemas.openxmlformats.org/drawingml/2006/picture">
+                <pic:pic xmlns:pic="http://schemas.openxmlformats.org/drawingml/2006/picture">
+                  <pic:nvPicPr>
+                    <pic:cNvPr id="0" name="Picture 4"/>
+                    <pic:cNvPicPr>
+                      <a:picLocks noChangeAspect="1" noChangeArrowheads="1"/>
+                    </pic:cNvPicPr>
+                  </pic:nvPicPr>
+                  <pic:blipFill>
+                    <a:blip r:embed="rId9">
+                      <a:extLst>
+                        <a:ext uri="{28A0092B-C50C-407E-A947-70E740481C1C}">
+                          <a14:useLocalDpi xmlns:a14="http://schemas.microsoft.com/office/drawing/2010/main" val="0"/>
+                        </a:ext>
+                      </a:extLst>
+                    </a:blip>
+                    <a:srcRect/>
+                    <a:stretch>
+                      <a:fillRect/>
+                    </a:stretch>
+                  </pic:blipFill>
+                  <pic:spPr bwMode="auto">
+                    <a:xfrm>
+                      <a:off x="0" y="0"/>
+                      <a:ext cx="5692140" cy="967740"/>
+                    </a:xfrm>
+                    <a:prstGeom prst="rect">
+                      <a:avLst/>
+                    </a:prstGeom>
+                    <a:noFill/>
+                    <a:ln>
+                      <a:noFill/>
+                    </a:ln>
+                  </pic:spPr>
+                </pic:pic>
+              </a:graphicData>
+            </a:graphic>
+          </wp:inline>
+        </w:drawing>
+      </w:r>
     </w:p>
     <w:p>
       <w:pPr>
@@ -263,7 +526,7 @@
                     </pic:cNvPicPr>
                   </pic:nvPicPr>
                   <pic:blipFill>
-                    <a:blip r:embed="rId6">
+                    <a:blip r:embed="rId10">
                       <a:extLst>
                         <a:ext uri="{28A0092B-C50C-407E-A947-70E740481C1C}">
                           <a14:useLocalDpi xmlns:a14="http://schemas.microsoft.com/office/drawing/2010/main" val="0"/>
@@ -313,18 +576,120 @@
           <w:lang w:val="en-US"/>
         </w:rPr>
       </w:pPr>
-    </w:p>
-    <w:p>
-      <w:pPr>
-        <w:rPr>
-          <w:lang w:val="en-US"/>
-        </w:rPr>
-      </w:pPr>
-      <w:r>
-        <w:rPr>
-          <w:lang w:val="en-US"/>
-        </w:rPr>
-        <w:t xml:space="preserve">When two clients are talking the source and destination are both set to localhost, not matter whether we use TCP or UDP. If we use UDP multicast our source is 10.0.2.15 which is a private IP used for local networks and our destination is the IP of the multicast room the client has entered (here: 224.1.1.1). The UDP messages don't get an answer to sent packages while the TCP communication always sends and answer with an ACK in it back. All three versions let us see the sent message inside the packets, nothing is </w:t>
+      <w:r>
+        <w:rPr>
+          <w:noProof/>
+          <w:lang w:val="en-US"/>
+        </w:rPr>
+        <w:lastRenderedPageBreak/>
+        <w:drawing>
+          <wp:inline distT="0" distB="0" distL="0" distR="0" wp14:anchorId="420F680C" wp14:editId="2A732D04">
+            <wp:extent cx="5760720" cy="1402080"/>
+            <wp:effectExtent l="0" t="0" r="0" b="7620"/>
+            <wp:docPr id="13" name="Grafik 13"/>
+            <wp:cNvGraphicFramePr>
+              <a:graphicFrameLocks xmlns:a="http://schemas.openxmlformats.org/drawingml/2006/main" noChangeAspect="1"/>
+            </wp:cNvGraphicFramePr>
+            <a:graphic xmlns:a="http://schemas.openxmlformats.org/drawingml/2006/main">
+              <a:graphicData uri="http://schemas.openxmlformats.org/drawingml/2006/picture">
+                <pic:pic xmlns:pic="http://schemas.openxmlformats.org/drawingml/2006/picture">
+                  <pic:nvPicPr>
+                    <pic:cNvPr id="0" name="Picture 5"/>
+                    <pic:cNvPicPr>
+                      <a:picLocks noChangeAspect="1" noChangeArrowheads="1"/>
+                    </pic:cNvPicPr>
+                  </pic:nvPicPr>
+                  <pic:blipFill>
+                    <a:blip r:embed="rId11">
+                      <a:extLst>
+                        <a:ext uri="{28A0092B-C50C-407E-A947-70E740481C1C}">
+                          <a14:useLocalDpi xmlns:a14="http://schemas.microsoft.com/office/drawing/2010/main" val="0"/>
+                        </a:ext>
+                      </a:extLst>
+                    </a:blip>
+                    <a:srcRect/>
+                    <a:stretch>
+                      <a:fillRect/>
+                    </a:stretch>
+                  </pic:blipFill>
+                  <pic:spPr bwMode="auto">
+                    <a:xfrm>
+                      <a:off x="0" y="0"/>
+                      <a:ext cx="5760720" cy="1402080"/>
+                    </a:xfrm>
+                    <a:prstGeom prst="rect">
+                      <a:avLst/>
+                    </a:prstGeom>
+                    <a:noFill/>
+                    <a:ln>
+                      <a:noFill/>
+                    </a:ln>
+                  </pic:spPr>
+                </pic:pic>
+              </a:graphicData>
+            </a:graphic>
+          </wp:inline>
+        </w:drawing>
+      </w:r>
+    </w:p>
+    <w:p>
+      <w:pPr>
+        <w:rPr>
+          <w:lang w:val="en-US"/>
+        </w:rPr>
+      </w:pPr>
+      <w:r>
+        <w:rPr>
+          <w:lang w:val="en-US"/>
+        </w:rPr>
+        <w:t xml:space="preserve">When two clients are talking the source and destination are both set to localhost, not matter </w:t>
+      </w:r>
+      <w:proofErr w:type="gramStart"/>
+      <w:r>
+        <w:rPr>
+          <w:lang w:val="en-US"/>
+        </w:rPr>
+        <w:t>whether</w:t>
+      </w:r>
+      <w:proofErr w:type="gramEnd"/>
+      <w:r>
+        <w:rPr>
+          <w:lang w:val="en-US"/>
+        </w:rPr>
+        <w:t xml:space="preserve"> </w:t>
+      </w:r>
+    </w:p>
+    <w:p>
+      <w:pPr>
+        <w:rPr>
+          <w:lang w:val="en-US"/>
+        </w:rPr>
+      </w:pPr>
+      <w:r>
+        <w:rPr>
+          <w:lang w:val="en-US"/>
+        </w:rPr>
+        <w:t>W</w:t>
+      </w:r>
+      <w:r>
+        <w:rPr>
+          <w:lang w:val="en-US"/>
+        </w:rPr>
+        <w:t xml:space="preserve">e use TCP or UDP. If we use UDP multicast our source is 10.0.2.15 which is a private IP used for local networks and our destination is the IP of the multicast room the client has entered (here: 224.1.1.1). The UDP messages don't get an answer to </w:t>
+      </w:r>
+      <w:proofErr w:type="spellStart"/>
+      <w:r>
+        <w:rPr>
+          <w:lang w:val="en-US"/>
+        </w:rPr>
+        <w:t>sent</w:t>
+      </w:r>
+      <w:proofErr w:type="spellEnd"/>
+      <w:r>
+        <w:rPr>
+          <w:lang w:val="en-US"/>
+        </w:rPr>
+        <w:t xml:space="preserve"> packages while the TCP communication always sends and answer with an ACK in it back. All three versions let us see the sent message inside the packets, nothing is </w:t>
       </w:r>
       <w:r>
         <w:rPr>
@@ -337,6 +702,102 @@
           <w:lang w:val="en-US"/>
         </w:rPr>
         <w:t>.</w:t>
+      </w:r>
+    </w:p>
+    <w:p>
+      <w:pPr>
+        <w:pStyle w:val="berschrift3"/>
+        <w:rPr>
+          <w:lang w:val="en-US"/>
+        </w:rPr>
+      </w:pPr>
+      <w:r>
+        <w:rPr>
+          <w:lang w:val="en-US"/>
+        </w:rPr>
+        <w:t>2b) Advantages &amp; Disadvantages</w:t>
+      </w:r>
+    </w:p>
+    <w:p>
+      <w:pPr>
+        <w:rPr>
+          <w:lang w:val="en-US"/>
+        </w:rPr>
+      </w:pPr>
+      <w:r>
+        <w:rPr>
+          <w:lang w:val="en-US"/>
+        </w:rPr>
+        <w:t xml:space="preserve">UDP has the advantage that there are less packets being sent, it "looks cleaner" and causes half the amount of </w:t>
+      </w:r>
+      <w:proofErr w:type="spellStart"/>
+      <w:r>
+        <w:rPr>
+          <w:lang w:val="en-US"/>
+        </w:rPr>
+        <w:t>traffick</w:t>
+      </w:r>
+      <w:proofErr w:type="spellEnd"/>
+      <w:r>
+        <w:rPr>
+          <w:lang w:val="en-US"/>
+        </w:rPr>
+        <w:t xml:space="preserve"> TCP causes. TCP meanwhile has the clear advantage in that there are less packets </w:t>
+      </w:r>
+      <w:proofErr w:type="gramStart"/>
+      <w:r>
+        <w:rPr>
+          <w:lang w:val="en-US"/>
+        </w:rPr>
+        <w:t>lost</w:t>
+      </w:r>
+      <w:proofErr w:type="gramEnd"/>
+      <w:r>
+        <w:rPr>
+          <w:lang w:val="en-US"/>
+        </w:rPr>
+        <w:t xml:space="preserve"> and we know when packets don't reach their destination due to the response the receiver sends back. </w:t>
+      </w:r>
+      <w:proofErr w:type="gramStart"/>
+      <w:r>
+        <w:rPr>
+          <w:lang w:val="en-US"/>
+        </w:rPr>
+        <w:t>Also</w:t>
+      </w:r>
+      <w:proofErr w:type="gramEnd"/>
+      <w:r>
+        <w:rPr>
+          <w:lang w:val="en-US"/>
+        </w:rPr>
+        <w:t xml:space="preserve"> UDP is not being encrypted, which is obviously worse than having encrypted messages using TCP.</w:t>
+      </w:r>
+    </w:p>
+    <w:p>
+      <w:pPr>
+        <w:pStyle w:val="berschrift3"/>
+        <w:rPr>
+          <w:lang w:val="en-US"/>
+        </w:rPr>
+      </w:pPr>
+      <w:r>
+        <w:rPr>
+          <w:lang w:val="en-US"/>
+        </w:rPr>
+        <w:t>2c) TCP Handshake</w:t>
+      </w:r>
+    </w:p>
+    <w:p>
+      <w:pPr>
+        <w:rPr>
+          <w:lang w:val="en-US"/>
+        </w:rPr>
+      </w:pPr>
+      <w:r>
+        <w:rPr>
+          <w:lang w:val="en-US"/>
+        </w:rPr>
+        <w:t xml:space="preserve">Hani noni </w:t>
       </w:r>
     </w:p>
     <w:p>
@@ -403,7 +864,7 @@
                     </pic:cNvPicPr>
                   </pic:nvPicPr>
                   <pic:blipFill>
-                    <a:blip r:embed="rId7" cstate="print">
+                    <a:blip r:embed="rId12" cstate="print">
                       <a:extLst>
                         <a:ext uri="{28A0092B-C50C-407E-A947-70E740481C1C}">
                           <a14:useLocalDpi xmlns:a14="http://schemas.microsoft.com/office/drawing/2010/main" val="0"/>
@@ -445,33 +906,61 @@
         <w:rPr>
           <w:lang w:val="en-US"/>
         </w:rPr>
+        <w:t xml:space="preserve">The http request for the website is easily trackable with </w:t>
+      </w:r>
+      <w:proofErr w:type="spellStart"/>
+      <w:r>
+        <w:rPr>
+          <w:lang w:val="en-US"/>
+        </w:rPr>
+        <w:t>wireshark</w:t>
+      </w:r>
+      <w:proofErr w:type="spellEnd"/>
+      <w:r>
+        <w:rPr>
+          <w:lang w:val="en-US"/>
+        </w:rPr>
+        <w:t xml:space="preserve">. We just have to filter for the IP of the </w:t>
+      </w:r>
+      <w:proofErr w:type="gramStart"/>
+      <w:r>
+        <w:rPr>
+          <w:lang w:val="en-US"/>
+        </w:rPr>
+        <w:t>web-server</w:t>
+      </w:r>
+      <w:proofErr w:type="gramEnd"/>
+      <w:r>
+        <w:rPr>
+          <w:lang w:val="en-US"/>
+        </w:rPr>
+        <w:t xml:space="preserve"> and that we want </w:t>
+      </w:r>
+      <w:r>
+        <w:rPr>
+          <w:lang w:val="en-US"/>
+        </w:rPr>
+        <w:t>HTTP</w:t>
+      </w:r>
+      <w:r>
+        <w:rPr>
+          <w:lang w:val="en-US"/>
+        </w:rPr>
+        <w:t xml:space="preserve"> packets. We can see the /GET requests for the html and the answers from the server.</w:t>
+      </w:r>
+    </w:p>
+    <w:p>
+      <w:pPr>
+        <w:rPr>
+          <w:lang w:val="en-US"/>
+        </w:rPr>
+      </w:pPr>
+      <w:r>
+        <w:rPr>
+          <w:noProof/>
+          <w:lang w:val="en-US"/>
+        </w:rPr>
         <w:lastRenderedPageBreak/>
-        <w:t xml:space="preserve">The http request for the website is easily trackable with wireshark. We just have to filter for the IP of the web-server and that we want </w:t>
-      </w:r>
-      <w:r>
-        <w:rPr>
-          <w:lang w:val="en-US"/>
-        </w:rPr>
-        <w:t>HTTP</w:t>
-      </w:r>
-      <w:r>
-        <w:rPr>
-          <w:lang w:val="en-US"/>
-        </w:rPr>
-        <w:t xml:space="preserve"> packets. We can see the /GET requests for the html and the answers from the server.</w:t>
-      </w:r>
-    </w:p>
-    <w:p>
-      <w:pPr>
-        <w:rPr>
-          <w:lang w:val="en-US"/>
-        </w:rPr>
-      </w:pPr>
-      <w:r>
-        <w:rPr>
-          <w:noProof/>
-          <w:lang w:val="en-US"/>
-        </w:rPr>
         <w:drawing>
           <wp:inline distT="0" distB="0" distL="0" distR="0" wp14:anchorId="0ED795F7" wp14:editId="789AE474">
             <wp:extent cx="6545580" cy="2167411"/>
@@ -490,7 +979,7 @@
                     </pic:cNvPicPr>
                   </pic:nvPicPr>
                   <pic:blipFill>
-                    <a:blip r:embed="rId8">
+                    <a:blip r:embed="rId13">
                       <a:extLst>
                         <a:ext uri="{28A0092B-C50C-407E-A947-70E740481C1C}">
                           <a14:useLocalDpi xmlns:a14="http://schemas.microsoft.com/office/drawing/2010/main" val="0"/>
@@ -532,7 +1021,49 @@
         <w:rPr>
           <w:lang w:val="en-US"/>
         </w:rPr>
-        <w:t>If we dive further and open the first sent package we can look under "Hypertext transfer Protocol" and can see things like the used browser (firefox), that we use windows, which languages we accept (german and english) and so forth.</w:t>
+        <w:t>If we dive further and open the first sent package we can look under "Hypertext transfer Protocol" and can see things like the used browser (</w:t>
+      </w:r>
+      <w:proofErr w:type="spellStart"/>
+      <w:r>
+        <w:rPr>
+          <w:lang w:val="en-US"/>
+        </w:rPr>
+        <w:t>firefox</w:t>
+      </w:r>
+      <w:proofErr w:type="spellEnd"/>
+      <w:r>
+        <w:rPr>
+          <w:lang w:val="en-US"/>
+        </w:rPr>
+        <w:t>), that we use windows, which languages we accept (</w:t>
+      </w:r>
+      <w:proofErr w:type="spellStart"/>
+      <w:r>
+        <w:rPr>
+          <w:lang w:val="en-US"/>
+        </w:rPr>
+        <w:t>german</w:t>
+      </w:r>
+      <w:proofErr w:type="spellEnd"/>
+      <w:r>
+        <w:rPr>
+          <w:lang w:val="en-US"/>
+        </w:rPr>
+        <w:t xml:space="preserve"> and </w:t>
+      </w:r>
+      <w:proofErr w:type="spellStart"/>
+      <w:r>
+        <w:rPr>
+          <w:lang w:val="en-US"/>
+        </w:rPr>
+        <w:t>english</w:t>
+      </w:r>
+      <w:proofErr w:type="spellEnd"/>
+      <w:r>
+        <w:rPr>
+          <w:lang w:val="en-US"/>
+        </w:rPr>
+        <w:t>) and so forth.</w:t>
       </w:r>
     </w:p>
     <w:p>
@@ -564,7 +1095,7 @@
                     </pic:cNvPicPr>
                   </pic:nvPicPr>
                   <pic:blipFill>
-                    <a:blip r:embed="rId9">
+                    <a:blip r:embed="rId14">
                       <a:extLst>
                         <a:ext uri="{28A0092B-C50C-407E-A947-70E740481C1C}">
                           <a14:useLocalDpi xmlns:a14="http://schemas.microsoft.com/office/drawing/2010/main" val="0"/>
@@ -633,7 +1164,21 @@
         <w:rPr>
           <w:lang w:val="en-US"/>
         </w:rPr>
-        <w:t>We can no longer just filter wireshark for the web-server IP and HTTPS since nothing will show up.</w:t>
+        <w:t xml:space="preserve">We can no longer just filter </w:t>
+      </w:r>
+      <w:proofErr w:type="spellStart"/>
+      <w:r>
+        <w:rPr>
+          <w:lang w:val="en-US"/>
+        </w:rPr>
+        <w:t>wireshark</w:t>
+      </w:r>
+      <w:proofErr w:type="spellEnd"/>
+      <w:r>
+        <w:rPr>
+          <w:lang w:val="en-US"/>
+        </w:rPr>
+        <w:t xml:space="preserve"> for the web-server IP and HTTPS since nothing will show up.</w:t>
       </w:r>
     </w:p>
     <w:p>
@@ -665,7 +1210,7 @@
                     </pic:cNvPicPr>
                   </pic:nvPicPr>
                   <pic:blipFill>
-                    <a:blip r:embed="rId10">
+                    <a:blip r:embed="rId15">
                       <a:extLst>
                         <a:ext uri="{28A0092B-C50C-407E-A947-70E740481C1C}">
                           <a14:useLocalDpi xmlns:a14="http://schemas.microsoft.com/office/drawing/2010/main" val="0"/>
@@ -707,7 +1252,21 @@
         <w:rPr>
           <w:lang w:val="en-US"/>
         </w:rPr>
-        <w:t xml:space="preserve">If we filter for the IP address we get something like this: </w:t>
+        <w:t xml:space="preserve">If we filter for the IP </w:t>
+      </w:r>
+      <w:proofErr w:type="gramStart"/>
+      <w:r>
+        <w:rPr>
+          <w:lang w:val="en-US"/>
+        </w:rPr>
+        <w:t>address</w:t>
+      </w:r>
+      <w:proofErr w:type="gramEnd"/>
+      <w:r>
+        <w:rPr>
+          <w:lang w:val="en-US"/>
+        </w:rPr>
+        <w:t xml:space="preserve"> we get something like this: </w:t>
       </w:r>
     </w:p>
     <w:p>
@@ -739,7 +1298,7 @@
                     </pic:cNvPicPr>
                   </pic:nvPicPr>
                   <pic:blipFill>
-                    <a:blip r:embed="rId11" cstate="print">
+                    <a:blip r:embed="rId16" cstate="print">
                       <a:extLst>
                         <a:ext uri="{28A0092B-C50C-407E-A947-70E740481C1C}">
                           <a14:useLocalDpi xmlns:a14="http://schemas.microsoft.com/office/drawing/2010/main" val="0"/>
@@ -781,21 +1340,35 @@
         <w:rPr>
           <w:lang w:val="en-US"/>
         </w:rPr>
+        <w:t xml:space="preserve">Our messages now get encrypted with TLS. While we can look at TLS </w:t>
+      </w:r>
+      <w:proofErr w:type="gramStart"/>
+      <w:r>
+        <w:rPr>
+          <w:lang w:val="en-US"/>
+        </w:rPr>
+        <w:t>packets</w:t>
+      </w:r>
+      <w:proofErr w:type="gramEnd"/>
+      <w:r>
+        <w:rPr>
+          <w:lang w:val="en-US"/>
+        </w:rPr>
+        <w:t xml:space="preserve"> we will only see encrypted data </w:t>
+      </w:r>
+    </w:p>
+    <w:p>
+      <w:pPr>
+        <w:rPr>
+          <w:lang w:val="en-US"/>
+        </w:rPr>
+      </w:pPr>
+      <w:r>
+        <w:rPr>
+          <w:noProof/>
+          <w:lang w:val="en-US"/>
+        </w:rPr>
         <w:lastRenderedPageBreak/>
-        <w:t xml:space="preserve">Our messages now get encrypted with TLS. While we can look at TLS packets we will only see encrypted data </w:t>
-      </w:r>
-    </w:p>
-    <w:p>
-      <w:pPr>
-        <w:rPr>
-          <w:lang w:val="en-US"/>
-        </w:rPr>
-      </w:pPr>
-      <w:r>
-        <w:rPr>
-          <w:noProof/>
-          <w:lang w:val="en-US"/>
-        </w:rPr>
         <w:drawing>
           <wp:inline distT="0" distB="0" distL="0" distR="0" wp14:anchorId="410804C0" wp14:editId="3CB523A2">
             <wp:extent cx="5737860" cy="4343400"/>
@@ -814,7 +1387,7 @@
                     </pic:cNvPicPr>
                   </pic:nvPicPr>
                   <pic:blipFill>
-                    <a:blip r:embed="rId12">
+                    <a:blip r:embed="rId17">
                       <a:extLst>
                         <a:ext uri="{28A0092B-C50C-407E-A947-70E740481C1C}">
                           <a14:useLocalDpi xmlns:a14="http://schemas.microsoft.com/office/drawing/2010/main" val="0"/>
@@ -856,7 +1429,21 @@
         <w:rPr>
           <w:lang w:val="en-US"/>
         </w:rPr>
-        <w:t xml:space="preserve">The reasons to use HTTPS are pretty obvious from these findings. Not only can you see who is communicating with who but also things like what browser was used for requests and even what exactly was looked up on certain websites. Using HTTPS will solve those things by encrypting </w:t>
+        <w:t xml:space="preserve">The reasons to use HTTPS are </w:t>
+      </w:r>
+      <w:proofErr w:type="gramStart"/>
+      <w:r>
+        <w:rPr>
+          <w:lang w:val="en-US"/>
+        </w:rPr>
+        <w:t>pretty obvious</w:t>
+      </w:r>
+      <w:proofErr w:type="gramEnd"/>
+      <w:r>
+        <w:rPr>
+          <w:lang w:val="en-US"/>
+        </w:rPr>
+        <w:t xml:space="preserve"> from these findings. Not only can you see who is communicating with who but also things like what browser was used for requests and even what exactly was looked up on certain websites. Using HTTPS will solve those things by encrypting </w:t>
       </w:r>
       <w:r>
         <w:rPr>

</xml_diff>

<commit_message>
uebung 2 esch fertig (aber no mega hässlech ond vlt stemmt ned alles)
</commit_message>
<xml_diff>
--- a/Uebung2/Sheet2_Maria.docx
+++ b/Uebung2/Sheet2_Maria.docx
@@ -1,27 +1,47 @@
 
 <file path=word/document.xml><?xml version="1.0" encoding="utf-8"?>
-<w:document xmlns:wpc="http://schemas.microsoft.com/office/word/2010/wordprocessingCanvas" xmlns:cx="http://schemas.microsoft.com/office/drawing/2014/chartex" xmlns:cx1="http://schemas.microsoft.com/office/drawing/2015/9/8/chartex" xmlns:cx2="http://schemas.microsoft.com/office/drawing/2015/10/21/chartex" xmlns:cx3="http://schemas.microsoft.com/office/drawing/2016/5/9/chartex" xmlns:cx4="http://schemas.microsoft.com/office/drawing/2016/5/10/chartex" xmlns:cx5="http://schemas.microsoft.com/office/drawing/2016/5/11/chartex" xmlns:cx6="http://schemas.microsoft.com/office/drawing/2016/5/12/chartex" xmlns:cx7="http://schemas.microsoft.com/office/drawing/2016/5/13/chartex" xmlns:cx8="http://schemas.microsoft.com/office/drawing/2016/5/14/chartex" xmlns:mc="http://schemas.openxmlformats.org/markup-compatibility/2006" xmlns:aink="http://schemas.microsoft.com/office/drawing/2016/ink" xmlns:am3d="http://schemas.microsoft.com/office/drawing/2017/model3d" xmlns:o="urn:schemas-microsoft-com:office:office" xmlns:oel="http://schemas.microsoft.com/office/2019/extlst" xmlns:r="http://schemas.openxmlformats.org/officeDocument/2006/relationships" xmlns:m="http://schemas.openxmlformats.org/officeDocument/2006/math" xmlns:v="urn:schemas-microsoft-com:vml" xmlns:wp14="http://schemas.microsoft.com/office/word/2010/wordprocessingDrawing" xmlns:wp="http://schemas.openxmlformats.org/drawingml/2006/wordprocessingDrawing" xmlns:w10="urn:schemas-microsoft-com:office:word" xmlns:w="http://schemas.openxmlformats.org/wordprocessingml/2006/main" xmlns:w14="http://schemas.microsoft.com/office/word/2010/wordml" xmlns:w15="http://schemas.microsoft.com/office/word/2012/wordml" xmlns:w16cex="http://schemas.microsoft.com/office/word/2018/wordml/cex" xmlns:w16cid="http://schemas.microsoft.com/office/word/2016/wordml/cid" xmlns:w16="http://schemas.microsoft.com/office/word/2018/wordml" xmlns:w16du="http://schemas.microsoft.com/office/word/2023/wordml/word16du" xmlns:w16sdtdh="http://schemas.microsoft.com/office/word/2020/wordml/sdtdatahash" xmlns:w16se="http://schemas.microsoft.com/office/word/2015/wordml/symex" xmlns:wpg="http://schemas.microsoft.com/office/word/2010/wordprocessingGroup" xmlns:wpi="http://schemas.microsoft.com/office/word/2010/wordprocessingInk" xmlns:wne="http://schemas.microsoft.com/office/word/2006/wordml" xmlns:wps="http://schemas.microsoft.com/office/word/2010/wordprocessingShape" mc:Ignorable="w14 w15 w16se w16cid w16 w16cex w16sdtdh wp14">
+<w:document xmlns:wpc="http://schemas.microsoft.com/office/word/2010/wordprocessingCanvas" xmlns:cx="http://schemas.microsoft.com/office/drawing/2014/chartex" xmlns:cx1="http://schemas.microsoft.com/office/drawing/2015/9/8/chartex" xmlns:cx2="http://schemas.microsoft.com/office/drawing/2015/10/21/chartex" xmlns:cx3="http://schemas.microsoft.com/office/drawing/2016/5/9/chartex" xmlns:cx4="http://schemas.microsoft.com/office/drawing/2016/5/10/chartex" xmlns:cx5="http://schemas.microsoft.com/office/drawing/2016/5/11/chartex" xmlns:cx6="http://schemas.microsoft.com/office/drawing/2016/5/12/chartex" xmlns:cx7="http://schemas.microsoft.com/office/drawing/2016/5/13/chartex" xmlns:cx8="http://schemas.microsoft.com/office/drawing/2016/5/14/chartex" xmlns:mc="http://schemas.openxmlformats.org/markup-compatibility/2006" xmlns:aink="http://schemas.microsoft.com/office/drawing/2016/ink" xmlns:am3d="http://schemas.microsoft.com/office/drawing/2017/model3d" xmlns:o="urn:schemas-microsoft-com:office:office" xmlns:oel="http://schemas.microsoft.com/office/2019/extlst" xmlns:r="http://schemas.openxmlformats.org/officeDocument/2006/relationships" xmlns:m="http://schemas.openxmlformats.org/officeDocument/2006/math" xmlns:v="urn:schemas-microsoft-com:vml" xmlns:wp14="http://schemas.microsoft.com/office/word/2010/wordprocessingDrawing" xmlns:wp="http://schemas.openxmlformats.org/drawingml/2006/wordprocessingDrawing" xmlns:w10="urn:schemas-microsoft-com:office:word" xmlns:w="http://schemas.openxmlformats.org/wordprocessingml/2006/main" xmlns:w14="http://schemas.microsoft.com/office/word/2010/wordml" xmlns:w15="http://schemas.microsoft.com/office/word/2012/wordml" xmlns:w16cex="http://schemas.microsoft.com/office/word/2018/wordml/cex" xmlns:w16cid="http://schemas.microsoft.com/office/word/2016/wordml/cid" xmlns:w16="http://schemas.microsoft.com/office/word/2018/wordml" xmlns:w16sdtdh="http://schemas.microsoft.com/office/word/2020/wordml/sdtdatahash" xmlns:w16se="http://schemas.microsoft.com/office/word/2015/wordml/symex" xmlns:wpg="http://schemas.microsoft.com/office/word/2010/wordprocessingGroup" xmlns:wpi="http://schemas.microsoft.com/office/word/2010/wordprocessingInk" xmlns:wne="http://schemas.microsoft.com/office/word/2006/wordml" xmlns:wps="http://schemas.microsoft.com/office/word/2010/wordprocessingShape" mc:Ignorable="w14 w15 w16se w16cid w16 w16cex w16sdtdh wp14">
   <w:body>
     <w:p>
       <w:pPr>
         <w:pStyle w:val="berschrift1"/>
-      </w:pPr>
-      <w:r>
+        <w:rPr>
+          <w:lang w:val="en-US"/>
+        </w:rPr>
+      </w:pPr>
+      <w:r>
+        <w:rPr>
+          <w:lang w:val="en-US"/>
+        </w:rPr>
         <w:t>Sheet 2</w:t>
       </w:r>
     </w:p>
     <w:p>
       <w:pPr>
         <w:pStyle w:val="berschrift1"/>
-      </w:pPr>
-      <w:r>
+        <w:rPr>
+          <w:lang w:val="en-US"/>
+        </w:rPr>
+      </w:pPr>
+      <w:r>
+        <w:rPr>
+          <w:lang w:val="en-US"/>
+        </w:rPr>
         <w:t xml:space="preserve">1) </w:t>
       </w:r>
       <w:r>
+        <w:rPr>
+          <w:lang w:val="en-US"/>
+        </w:rPr>
         <w:t>DNS</w:t>
       </w:r>
     </w:p>
     <w:p>
+      <w:pPr>
+        <w:rPr>
+          <w:lang w:val="en-US"/>
+        </w:rPr>
+      </w:pPr>
       <w:r>
         <w:rPr>
           <w:noProof/>
@@ -60,7 +80,7 @@
                     </pic:cNvPicPr>
                   </pic:nvPicPr>
                   <pic:blipFill>
-                    <a:blip r:embed="rId5">
+                    <a:blip r:embed="rId7">
                       <a:extLst>
                         <a:ext uri="{28A0092B-C50C-407E-A947-70E740481C1C}">
                           <a14:useLocalDpi xmlns:a14="http://schemas.microsoft.com/office/drawing/2010/main" val="0"/>
@@ -261,7 +281,7 @@
                     </pic:cNvPicPr>
                   </pic:nvPicPr>
                   <pic:blipFill>
-                    <a:blip r:embed="rId6">
+                    <a:blip r:embed="rId8">
                       <a:extLst>
                         <a:ext uri="{28A0092B-C50C-407E-A947-70E740481C1C}">
                           <a14:useLocalDpi xmlns:a14="http://schemas.microsoft.com/office/drawing/2010/main" val="0"/>
@@ -322,7 +342,7 @@
                     </pic:cNvPicPr>
                   </pic:nvPicPr>
                   <pic:blipFill>
-                    <a:blip r:embed="rId7">
+                    <a:blip r:embed="rId9">
                       <a:extLst>
                         <a:ext uri="{28A0092B-C50C-407E-A947-70E740481C1C}">
                           <a14:useLocalDpi xmlns:a14="http://schemas.microsoft.com/office/drawing/2010/main" val="0"/>
@@ -396,7 +416,7 @@
                     </pic:cNvPicPr>
                   </pic:nvPicPr>
                   <pic:blipFill>
-                    <a:blip r:embed="rId8">
+                    <a:blip r:embed="rId10">
                       <a:extLst>
                         <a:ext uri="{28A0092B-C50C-407E-A947-70E740481C1C}">
                           <a14:useLocalDpi xmlns:a14="http://schemas.microsoft.com/office/drawing/2010/main" val="0"/>
@@ -457,7 +477,7 @@
                     </pic:cNvPicPr>
                   </pic:nvPicPr>
                   <pic:blipFill>
-                    <a:blip r:embed="rId9">
+                    <a:blip r:embed="rId11">
                       <a:extLst>
                         <a:ext uri="{28A0092B-C50C-407E-A947-70E740481C1C}">
                           <a14:useLocalDpi xmlns:a14="http://schemas.microsoft.com/office/drawing/2010/main" val="0"/>
@@ -526,7 +546,7 @@
                     </pic:cNvPicPr>
                   </pic:nvPicPr>
                   <pic:blipFill>
-                    <a:blip r:embed="rId10">
+                    <a:blip r:embed="rId12">
                       <a:extLst>
                         <a:ext uri="{28A0092B-C50C-407E-A947-70E740481C1C}">
                           <a14:useLocalDpi xmlns:a14="http://schemas.microsoft.com/office/drawing/2010/main" val="0"/>
@@ -600,7 +620,7 @@
                     </pic:cNvPicPr>
                   </pic:nvPicPr>
                   <pic:blipFill>
-                    <a:blip r:embed="rId11">
+                    <a:blip r:embed="rId13">
                       <a:extLst>
                         <a:ext uri="{28A0092B-C50C-407E-A947-70E740481C1C}">
                           <a14:useLocalDpi xmlns:a14="http://schemas.microsoft.com/office/drawing/2010/main" val="0"/>
@@ -642,21 +662,7 @@
         <w:rPr>
           <w:lang w:val="en-US"/>
         </w:rPr>
-        <w:t xml:space="preserve">When two clients are talking the source and destination are both set to localhost, not matter </w:t>
-      </w:r>
-      <w:proofErr w:type="gramStart"/>
-      <w:r>
-        <w:rPr>
-          <w:lang w:val="en-US"/>
-        </w:rPr>
-        <w:t>whether</w:t>
-      </w:r>
-      <w:proofErr w:type="gramEnd"/>
-      <w:r>
-        <w:rPr>
-          <w:lang w:val="en-US"/>
-        </w:rPr>
-        <w:t xml:space="preserve"> </w:t>
+        <w:t xml:space="preserve">When two clients are talking the source and destination are both set to localhost, not matter whether </w:t>
       </w:r>
     </w:p>
     <w:p>
@@ -675,21 +681,7 @@
         <w:rPr>
           <w:lang w:val="en-US"/>
         </w:rPr>
-        <w:t xml:space="preserve">e use TCP or UDP. If we use UDP multicast our source is 10.0.2.15 which is a private IP used for local networks and our destination is the IP of the multicast room the client has entered (here: 224.1.1.1). The UDP messages don't get an answer to </w:t>
-      </w:r>
-      <w:proofErr w:type="spellStart"/>
-      <w:r>
-        <w:rPr>
-          <w:lang w:val="en-US"/>
-        </w:rPr>
-        <w:t>sent</w:t>
-      </w:r>
-      <w:proofErr w:type="spellEnd"/>
-      <w:r>
-        <w:rPr>
-          <w:lang w:val="en-US"/>
-        </w:rPr>
-        <w:t xml:space="preserve"> packages while the TCP communication always sends and answer with an ACK in it back. All three versions let us see the sent message inside the packets, nothing is </w:t>
+        <w:t xml:space="preserve">e use TCP or UDP. If we use UDP multicast our source is 10.0.2.15 which is a private IP used for local networks and our destination is the IP of the multicast room the client has entered (here: 224.1.1.1). The UDP messages don't get an answer to sent packages while the TCP communication always sends and answer with an ACK in it back. All three versions let us see the sent message inside the packets, nothing is </w:t>
       </w:r>
       <w:r>
         <w:rPr>
@@ -728,49 +720,7 @@
         <w:rPr>
           <w:lang w:val="en-US"/>
         </w:rPr>
-        <w:t xml:space="preserve">UDP has the advantage that there are less packets being sent, it "looks cleaner" and causes half the amount of </w:t>
-      </w:r>
-      <w:proofErr w:type="spellStart"/>
-      <w:r>
-        <w:rPr>
-          <w:lang w:val="en-US"/>
-        </w:rPr>
-        <w:t>traffick</w:t>
-      </w:r>
-      <w:proofErr w:type="spellEnd"/>
-      <w:r>
-        <w:rPr>
-          <w:lang w:val="en-US"/>
-        </w:rPr>
-        <w:t xml:space="preserve"> TCP causes. TCP meanwhile has the clear advantage in that there are less packets </w:t>
-      </w:r>
-      <w:proofErr w:type="gramStart"/>
-      <w:r>
-        <w:rPr>
-          <w:lang w:val="en-US"/>
-        </w:rPr>
-        <w:t>lost</w:t>
-      </w:r>
-      <w:proofErr w:type="gramEnd"/>
-      <w:r>
-        <w:rPr>
-          <w:lang w:val="en-US"/>
-        </w:rPr>
-        <w:t xml:space="preserve"> and we know when packets don't reach their destination due to the response the receiver sends back. </w:t>
-      </w:r>
-      <w:proofErr w:type="gramStart"/>
-      <w:r>
-        <w:rPr>
-          <w:lang w:val="en-US"/>
-        </w:rPr>
-        <w:t>Also</w:t>
-      </w:r>
-      <w:proofErr w:type="gramEnd"/>
-      <w:r>
-        <w:rPr>
-          <w:lang w:val="en-US"/>
-        </w:rPr>
-        <w:t xml:space="preserve"> UDP is not being encrypted, which is obviously worse than having encrypted messages using TCP.</w:t>
+        <w:t>UDP has the advantage that there are less packets being sent, it "looks cleaner" and causes half the amount of traffick TCP causes. TCP meanwhile has the clear advantage in that there are less packets lost and we know when packets don't reach their destination due to the response the receiver sends back. Also UDP is not being encrypted, which is obviously worse than having encrypted messages using TCP.</w:t>
       </w:r>
     </w:p>
     <w:p>
@@ -795,17 +745,71 @@
       </w:pPr>
       <w:r>
         <w:rPr>
-          <w:lang w:val="en-US"/>
-        </w:rPr>
-        <w:t xml:space="preserve">Hani noni </w:t>
-      </w:r>
-    </w:p>
-    <w:p>
-      <w:pPr>
-        <w:rPr>
-          <w:lang w:val="en-US"/>
-        </w:rPr>
-      </w:pPr>
+          <w:noProof/>
+          <w:lang w:val="en-US"/>
+        </w:rPr>
+        <w:drawing>
+          <wp:inline distT="0" distB="0" distL="0" distR="0" wp14:anchorId="7F92061C" wp14:editId="0B98E277">
+            <wp:extent cx="6504039" cy="266700"/>
+            <wp:effectExtent l="0" t="0" r="0" b="0"/>
+            <wp:docPr id="14" name="Grafik 14"/>
+            <wp:cNvGraphicFramePr>
+              <a:graphicFrameLocks xmlns:a="http://schemas.openxmlformats.org/drawingml/2006/main" noChangeAspect="1"/>
+            </wp:cNvGraphicFramePr>
+            <a:graphic xmlns:a="http://schemas.openxmlformats.org/drawingml/2006/main">
+              <a:graphicData uri="http://schemas.openxmlformats.org/drawingml/2006/picture">
+                <pic:pic xmlns:pic="http://schemas.openxmlformats.org/drawingml/2006/picture">
+                  <pic:nvPicPr>
+                    <pic:cNvPr id="0" name="Picture 1"/>
+                    <pic:cNvPicPr>
+                      <a:picLocks noChangeAspect="1" noChangeArrowheads="1"/>
+                    </pic:cNvPicPr>
+                  </pic:nvPicPr>
+                  <pic:blipFill>
+                    <a:blip r:embed="rId14" cstate="print">
+                      <a:extLst>
+                        <a:ext uri="{28A0092B-C50C-407E-A947-70E740481C1C}">
+                          <a14:useLocalDpi xmlns:a14="http://schemas.microsoft.com/office/drawing/2010/main" val="0"/>
+                        </a:ext>
+                      </a:extLst>
+                    </a:blip>
+                    <a:srcRect/>
+                    <a:stretch>
+                      <a:fillRect/>
+                    </a:stretch>
+                  </pic:blipFill>
+                  <pic:spPr bwMode="auto">
+                    <a:xfrm>
+                      <a:off x="0" y="0"/>
+                      <a:ext cx="6527592" cy="267666"/>
+                    </a:xfrm>
+                    <a:prstGeom prst="rect">
+                      <a:avLst/>
+                    </a:prstGeom>
+                    <a:noFill/>
+                    <a:ln>
+                      <a:noFill/>
+                    </a:ln>
+                  </pic:spPr>
+                </pic:pic>
+              </a:graphicData>
+            </a:graphic>
+          </wp:inline>
+        </w:drawing>
+      </w:r>
+    </w:p>
+    <w:p>
+      <w:pPr>
+        <w:rPr>
+          <w:lang w:val="en-US"/>
+        </w:rPr>
+      </w:pPr>
+      <w:r>
+        <w:rPr>
+          <w:lang w:val="en-US"/>
+        </w:rPr>
+        <w:t>Here we have a client connecting to a server, both have the same IP here since it's run on localhost. First, the client sends the server a message having set the SYN flag on which means it wants to connect to the server. Next, the server answers and sets the SYN and ACK flag on, he agrees to connect. Lastly, the client sends a message including a set ACK flag as well to acknowledge that he understood. This three-way handshake causes way less problems than a two-way handshake, for this reason the last message with the ACK flag is sent by the client after the server has already agreed to connect.</w:t>
+      </w:r>
     </w:p>
     <w:p>
       <w:pPr>
@@ -864,7 +868,7 @@
                     </pic:cNvPicPr>
                   </pic:nvPicPr>
                   <pic:blipFill>
-                    <a:blip r:embed="rId12" cstate="print">
+                    <a:blip r:embed="rId15" cstate="print">
                       <a:extLst>
                         <a:ext uri="{28A0092B-C50C-407E-A947-70E740481C1C}">
                           <a14:useLocalDpi xmlns:a14="http://schemas.microsoft.com/office/drawing/2010/main" val="0"/>
@@ -906,35 +910,7 @@
         <w:rPr>
           <w:lang w:val="en-US"/>
         </w:rPr>
-        <w:t xml:space="preserve">The http request for the website is easily trackable with </w:t>
-      </w:r>
-      <w:proofErr w:type="spellStart"/>
-      <w:r>
-        <w:rPr>
-          <w:lang w:val="en-US"/>
-        </w:rPr>
-        <w:t>wireshark</w:t>
-      </w:r>
-      <w:proofErr w:type="spellEnd"/>
-      <w:r>
-        <w:rPr>
-          <w:lang w:val="en-US"/>
-        </w:rPr>
-        <w:t xml:space="preserve">. We just have to filter for the IP of the </w:t>
-      </w:r>
-      <w:proofErr w:type="gramStart"/>
-      <w:r>
-        <w:rPr>
-          <w:lang w:val="en-US"/>
-        </w:rPr>
-        <w:t>web-server</w:t>
-      </w:r>
-      <w:proofErr w:type="gramEnd"/>
-      <w:r>
-        <w:rPr>
-          <w:lang w:val="en-US"/>
-        </w:rPr>
-        <w:t xml:space="preserve"> and that we want </w:t>
+        <w:t xml:space="preserve">The http request for the website is easily trackable with wireshark. We just have to filter for the IP of the web-server and that we want </w:t>
       </w:r>
       <w:r>
         <w:rPr>
@@ -979,7 +955,7 @@
                     </pic:cNvPicPr>
                   </pic:nvPicPr>
                   <pic:blipFill>
-                    <a:blip r:embed="rId13">
+                    <a:blip r:embed="rId16">
                       <a:extLst>
                         <a:ext uri="{28A0092B-C50C-407E-A947-70E740481C1C}">
                           <a14:useLocalDpi xmlns:a14="http://schemas.microsoft.com/office/drawing/2010/main" val="0"/>
@@ -1021,49 +997,7 @@
         <w:rPr>
           <w:lang w:val="en-US"/>
         </w:rPr>
-        <w:t>If we dive further and open the first sent package we can look under "Hypertext transfer Protocol" and can see things like the used browser (</w:t>
-      </w:r>
-      <w:proofErr w:type="spellStart"/>
-      <w:r>
-        <w:rPr>
-          <w:lang w:val="en-US"/>
-        </w:rPr>
-        <w:t>firefox</w:t>
-      </w:r>
-      <w:proofErr w:type="spellEnd"/>
-      <w:r>
-        <w:rPr>
-          <w:lang w:val="en-US"/>
-        </w:rPr>
-        <w:t>), that we use windows, which languages we accept (</w:t>
-      </w:r>
-      <w:proofErr w:type="spellStart"/>
-      <w:r>
-        <w:rPr>
-          <w:lang w:val="en-US"/>
-        </w:rPr>
-        <w:t>german</w:t>
-      </w:r>
-      <w:proofErr w:type="spellEnd"/>
-      <w:r>
-        <w:rPr>
-          <w:lang w:val="en-US"/>
-        </w:rPr>
-        <w:t xml:space="preserve"> and </w:t>
-      </w:r>
-      <w:proofErr w:type="spellStart"/>
-      <w:r>
-        <w:rPr>
-          <w:lang w:val="en-US"/>
-        </w:rPr>
-        <w:t>english</w:t>
-      </w:r>
-      <w:proofErr w:type="spellEnd"/>
-      <w:r>
-        <w:rPr>
-          <w:lang w:val="en-US"/>
-        </w:rPr>
-        <w:t>) and so forth.</w:t>
+        <w:t>If we dive further and open the first sent package we can look under "Hypertext transfer Protocol" and can see things like the used browser (firefox), that we use windows, which languages we accept (german and english) and so forth.</w:t>
       </w:r>
     </w:p>
     <w:p>
@@ -1095,7 +1029,7 @@
                     </pic:cNvPicPr>
                   </pic:nvPicPr>
                   <pic:blipFill>
-                    <a:blip r:embed="rId14">
+                    <a:blip r:embed="rId17">
                       <a:extLst>
                         <a:ext uri="{28A0092B-C50C-407E-A947-70E740481C1C}">
                           <a14:useLocalDpi xmlns:a14="http://schemas.microsoft.com/office/drawing/2010/main" val="0"/>
@@ -1164,21 +1098,7 @@
         <w:rPr>
           <w:lang w:val="en-US"/>
         </w:rPr>
-        <w:t xml:space="preserve">We can no longer just filter </w:t>
-      </w:r>
-      <w:proofErr w:type="spellStart"/>
-      <w:r>
-        <w:rPr>
-          <w:lang w:val="en-US"/>
-        </w:rPr>
-        <w:t>wireshark</w:t>
-      </w:r>
-      <w:proofErr w:type="spellEnd"/>
-      <w:r>
-        <w:rPr>
-          <w:lang w:val="en-US"/>
-        </w:rPr>
-        <w:t xml:space="preserve"> for the web-server IP and HTTPS since nothing will show up.</w:t>
+        <w:t>We can no longer just filter wireshark for the web-server IP and HTTPS since nothing will show up.</w:t>
       </w:r>
     </w:p>
     <w:p>
@@ -1210,7 +1130,7 @@
                     </pic:cNvPicPr>
                   </pic:nvPicPr>
                   <pic:blipFill>
-                    <a:blip r:embed="rId15">
+                    <a:blip r:embed="rId18">
                       <a:extLst>
                         <a:ext uri="{28A0092B-C50C-407E-A947-70E740481C1C}">
                           <a14:useLocalDpi xmlns:a14="http://schemas.microsoft.com/office/drawing/2010/main" val="0"/>
@@ -1252,21 +1172,7 @@
         <w:rPr>
           <w:lang w:val="en-US"/>
         </w:rPr>
-        <w:t xml:space="preserve">If we filter for the IP </w:t>
-      </w:r>
-      <w:proofErr w:type="gramStart"/>
-      <w:r>
-        <w:rPr>
-          <w:lang w:val="en-US"/>
-        </w:rPr>
-        <w:t>address</w:t>
-      </w:r>
-      <w:proofErr w:type="gramEnd"/>
-      <w:r>
-        <w:rPr>
-          <w:lang w:val="en-US"/>
-        </w:rPr>
-        <w:t xml:space="preserve"> we get something like this: </w:t>
+        <w:t xml:space="preserve">If we filter for the IP address we get something like this: </w:t>
       </w:r>
     </w:p>
     <w:p>
@@ -1298,7 +1204,7 @@
                     </pic:cNvPicPr>
                   </pic:nvPicPr>
                   <pic:blipFill>
-                    <a:blip r:embed="rId16" cstate="print">
+                    <a:blip r:embed="rId19" cstate="print">
                       <a:extLst>
                         <a:ext uri="{28A0092B-C50C-407E-A947-70E740481C1C}">
                           <a14:useLocalDpi xmlns:a14="http://schemas.microsoft.com/office/drawing/2010/main" val="0"/>
@@ -1340,21 +1246,7 @@
         <w:rPr>
           <w:lang w:val="en-US"/>
         </w:rPr>
-        <w:t xml:space="preserve">Our messages now get encrypted with TLS. While we can look at TLS </w:t>
-      </w:r>
-      <w:proofErr w:type="gramStart"/>
-      <w:r>
-        <w:rPr>
-          <w:lang w:val="en-US"/>
-        </w:rPr>
-        <w:t>packets</w:t>
-      </w:r>
-      <w:proofErr w:type="gramEnd"/>
-      <w:r>
-        <w:rPr>
-          <w:lang w:val="en-US"/>
-        </w:rPr>
-        <w:t xml:space="preserve"> we will only see encrypted data </w:t>
+        <w:t xml:space="preserve">Our messages now get encrypted with TLS. While we can look at TLS packets we will only see encrypted data </w:t>
       </w:r>
     </w:p>
     <w:p>
@@ -1387,7 +1279,7 @@
                     </pic:cNvPicPr>
                   </pic:nvPicPr>
                   <pic:blipFill>
-                    <a:blip r:embed="rId17">
+                    <a:blip r:embed="rId20">
                       <a:extLst>
                         <a:ext uri="{28A0092B-C50C-407E-A947-70E740481C1C}">
                           <a14:useLocalDpi xmlns:a14="http://schemas.microsoft.com/office/drawing/2010/main" val="0"/>
@@ -1429,21 +1321,7 @@
         <w:rPr>
           <w:lang w:val="en-US"/>
         </w:rPr>
-        <w:t xml:space="preserve">The reasons to use HTTPS are </w:t>
-      </w:r>
-      <w:proofErr w:type="gramStart"/>
-      <w:r>
-        <w:rPr>
-          <w:lang w:val="en-US"/>
-        </w:rPr>
-        <w:t>pretty obvious</w:t>
-      </w:r>
-      <w:proofErr w:type="gramEnd"/>
-      <w:r>
-        <w:rPr>
-          <w:lang w:val="en-US"/>
-        </w:rPr>
-        <w:t xml:space="preserve"> from these findings. Not only can you see who is communicating with who but also things like what browser was used for requests and even what exactly was looked up on certain websites. Using HTTPS will solve those things by encrypting </w:t>
+        <w:t xml:space="preserve">The reasons to use HTTPS are pretty obvious from these findings. Not only can you see who is communicating with who but also things like what browser was used for requests and even what exactly was looked up on certain websites. Using HTTPS will solve those things by encrypting </w:t>
       </w:r>
       <w:r>
         <w:rPr>
@@ -1453,6 +1331,12 @@
       </w:r>
     </w:p>
     <w:sectPr>
+      <w:headerReference w:type="even" r:id="rId21"/>
+      <w:headerReference w:type="default" r:id="rId22"/>
+      <w:footerReference w:type="even" r:id="rId23"/>
+      <w:footerReference w:type="default" r:id="rId24"/>
+      <w:headerReference w:type="first" r:id="rId25"/>
+      <w:footerReference w:type="first" r:id="rId26"/>
       <w:pgSz w:w="11906" w:h="16838"/>
       <w:pgMar w:top="1417" w:right="1417" w:bottom="1134" w:left="1417" w:header="708" w:footer="708" w:gutter="0"/>
       <w:cols w:space="708"/>
@@ -1462,8 +1346,143 @@
 </w:document>
 </file>
 
+<file path=word/endnotes.xml><?xml version="1.0" encoding="utf-8"?>
+<w:endnotes xmlns:wpc="http://schemas.microsoft.com/office/word/2010/wordprocessingCanvas" xmlns:cx="http://schemas.microsoft.com/office/drawing/2014/chartex" xmlns:cx1="http://schemas.microsoft.com/office/drawing/2015/9/8/chartex" xmlns:cx2="http://schemas.microsoft.com/office/drawing/2015/10/21/chartex" xmlns:cx3="http://schemas.microsoft.com/office/drawing/2016/5/9/chartex" xmlns:cx4="http://schemas.microsoft.com/office/drawing/2016/5/10/chartex" xmlns:cx5="http://schemas.microsoft.com/office/drawing/2016/5/11/chartex" xmlns:cx6="http://schemas.microsoft.com/office/drawing/2016/5/12/chartex" xmlns:cx7="http://schemas.microsoft.com/office/drawing/2016/5/13/chartex" xmlns:cx8="http://schemas.microsoft.com/office/drawing/2016/5/14/chartex" xmlns:mc="http://schemas.openxmlformats.org/markup-compatibility/2006" xmlns:aink="http://schemas.microsoft.com/office/drawing/2016/ink" xmlns:am3d="http://schemas.microsoft.com/office/drawing/2017/model3d" xmlns:o="urn:schemas-microsoft-com:office:office" xmlns:oel="http://schemas.microsoft.com/office/2019/extlst" xmlns:r="http://schemas.openxmlformats.org/officeDocument/2006/relationships" xmlns:m="http://schemas.openxmlformats.org/officeDocument/2006/math" xmlns:v="urn:schemas-microsoft-com:vml" xmlns:wp14="http://schemas.microsoft.com/office/word/2010/wordprocessingDrawing" xmlns:wp="http://schemas.openxmlformats.org/drawingml/2006/wordprocessingDrawing" xmlns:w10="urn:schemas-microsoft-com:office:word" xmlns:w="http://schemas.openxmlformats.org/wordprocessingml/2006/main" xmlns:w14="http://schemas.microsoft.com/office/word/2010/wordml" xmlns:w15="http://schemas.microsoft.com/office/word/2012/wordml" xmlns:w16cex="http://schemas.microsoft.com/office/word/2018/wordml/cex" xmlns:w16cid="http://schemas.microsoft.com/office/word/2016/wordml/cid" xmlns:w16="http://schemas.microsoft.com/office/word/2018/wordml" xmlns:w16sdtdh="http://schemas.microsoft.com/office/word/2020/wordml/sdtdatahash" xmlns:w16se="http://schemas.microsoft.com/office/word/2015/wordml/symex" xmlns:wpg="http://schemas.microsoft.com/office/word/2010/wordprocessingGroup" xmlns:wpi="http://schemas.microsoft.com/office/word/2010/wordprocessingInk" xmlns:wne="http://schemas.microsoft.com/office/word/2006/wordml" xmlns:wps="http://schemas.microsoft.com/office/word/2010/wordprocessingShape" mc:Ignorable="w14 w15 w16se w16cid w16 w16cex w16sdtdh wp14">
+  <w:endnote w:type="separator" w:id="-1">
+    <w:p>
+      <w:pPr>
+        <w:spacing w:after="0" w:line="240" w:lineRule="auto"/>
+      </w:pPr>
+      <w:r>
+        <w:separator/>
+      </w:r>
+    </w:p>
+  </w:endnote>
+  <w:endnote w:type="continuationSeparator" w:id="0">
+    <w:p>
+      <w:pPr>
+        <w:spacing w:after="0" w:line="240" w:lineRule="auto"/>
+      </w:pPr>
+      <w:r>
+        <w:continuationSeparator/>
+      </w:r>
+    </w:p>
+  </w:endnote>
+</w:endnotes>
+</file>
+
+<file path=word/footer1.xml><?xml version="1.0" encoding="utf-8"?>
+<w:ftr xmlns:wpc="http://schemas.microsoft.com/office/word/2010/wordprocessingCanvas" xmlns:cx="http://schemas.microsoft.com/office/drawing/2014/chartex" xmlns:cx1="http://schemas.microsoft.com/office/drawing/2015/9/8/chartex" xmlns:cx2="http://schemas.microsoft.com/office/drawing/2015/10/21/chartex" xmlns:cx3="http://schemas.microsoft.com/office/drawing/2016/5/9/chartex" xmlns:cx4="http://schemas.microsoft.com/office/drawing/2016/5/10/chartex" xmlns:cx5="http://schemas.microsoft.com/office/drawing/2016/5/11/chartex" xmlns:cx6="http://schemas.microsoft.com/office/drawing/2016/5/12/chartex" xmlns:cx7="http://schemas.microsoft.com/office/drawing/2016/5/13/chartex" xmlns:cx8="http://schemas.microsoft.com/office/drawing/2016/5/14/chartex" xmlns:mc="http://schemas.openxmlformats.org/markup-compatibility/2006" xmlns:aink="http://schemas.microsoft.com/office/drawing/2016/ink" xmlns:am3d="http://schemas.microsoft.com/office/drawing/2017/model3d" xmlns:o="urn:schemas-microsoft-com:office:office" xmlns:oel="http://schemas.microsoft.com/office/2019/extlst" xmlns:r="http://schemas.openxmlformats.org/officeDocument/2006/relationships" xmlns:m="http://schemas.openxmlformats.org/officeDocument/2006/math" xmlns:v="urn:schemas-microsoft-com:vml" xmlns:wp14="http://schemas.microsoft.com/office/word/2010/wordprocessingDrawing" xmlns:wp="http://schemas.openxmlformats.org/drawingml/2006/wordprocessingDrawing" xmlns:w10="urn:schemas-microsoft-com:office:word" xmlns:w="http://schemas.openxmlformats.org/wordprocessingml/2006/main" xmlns:w14="http://schemas.microsoft.com/office/word/2010/wordml" xmlns:w15="http://schemas.microsoft.com/office/word/2012/wordml" xmlns:w16cex="http://schemas.microsoft.com/office/word/2018/wordml/cex" xmlns:w16cid="http://schemas.microsoft.com/office/word/2016/wordml/cid" xmlns:w16="http://schemas.microsoft.com/office/word/2018/wordml" xmlns:w16sdtdh="http://schemas.microsoft.com/office/word/2020/wordml/sdtdatahash" xmlns:w16se="http://schemas.microsoft.com/office/word/2015/wordml/symex" xmlns:wpg="http://schemas.microsoft.com/office/word/2010/wordprocessingGroup" xmlns:wpi="http://schemas.microsoft.com/office/word/2010/wordprocessingInk" xmlns:wne="http://schemas.microsoft.com/office/word/2006/wordml" xmlns:wps="http://schemas.microsoft.com/office/word/2010/wordprocessingShape" mc:Ignorable="w14 w15 w16se w16cid w16 w16cex w16sdtdh wp14">
+  <w:p>
+    <w:pPr>
+      <w:pStyle w:val="Fuzeile"/>
+    </w:pPr>
+  </w:p>
+</w:ftr>
+</file>
+
+<file path=word/footer2.xml><?xml version="1.0" encoding="utf-8"?>
+<w:ftr xmlns:wpc="http://schemas.microsoft.com/office/word/2010/wordprocessingCanvas" xmlns:cx="http://schemas.microsoft.com/office/drawing/2014/chartex" xmlns:cx1="http://schemas.microsoft.com/office/drawing/2015/9/8/chartex" xmlns:cx2="http://schemas.microsoft.com/office/drawing/2015/10/21/chartex" xmlns:cx3="http://schemas.microsoft.com/office/drawing/2016/5/9/chartex" xmlns:cx4="http://schemas.microsoft.com/office/drawing/2016/5/10/chartex" xmlns:cx5="http://schemas.microsoft.com/office/drawing/2016/5/11/chartex" xmlns:cx6="http://schemas.microsoft.com/office/drawing/2016/5/12/chartex" xmlns:cx7="http://schemas.microsoft.com/office/drawing/2016/5/13/chartex" xmlns:cx8="http://schemas.microsoft.com/office/drawing/2016/5/14/chartex" xmlns:mc="http://schemas.openxmlformats.org/markup-compatibility/2006" xmlns:aink="http://schemas.microsoft.com/office/drawing/2016/ink" xmlns:am3d="http://schemas.microsoft.com/office/drawing/2017/model3d" xmlns:o="urn:schemas-microsoft-com:office:office" xmlns:oel="http://schemas.microsoft.com/office/2019/extlst" xmlns:r="http://schemas.openxmlformats.org/officeDocument/2006/relationships" xmlns:m="http://schemas.openxmlformats.org/officeDocument/2006/math" xmlns:v="urn:schemas-microsoft-com:vml" xmlns:wp14="http://schemas.microsoft.com/office/word/2010/wordprocessingDrawing" xmlns:wp="http://schemas.openxmlformats.org/drawingml/2006/wordprocessingDrawing" xmlns:w10="urn:schemas-microsoft-com:office:word" xmlns:w="http://schemas.openxmlformats.org/wordprocessingml/2006/main" xmlns:w14="http://schemas.microsoft.com/office/word/2010/wordml" xmlns:w15="http://schemas.microsoft.com/office/word/2012/wordml" xmlns:w16cex="http://schemas.microsoft.com/office/word/2018/wordml/cex" xmlns:w16cid="http://schemas.microsoft.com/office/word/2016/wordml/cid" xmlns:w16="http://schemas.microsoft.com/office/word/2018/wordml" xmlns:w16sdtdh="http://schemas.microsoft.com/office/word/2020/wordml/sdtdatahash" xmlns:w16se="http://schemas.microsoft.com/office/word/2015/wordml/symex" xmlns:wpg="http://schemas.microsoft.com/office/word/2010/wordprocessingGroup" xmlns:wpi="http://schemas.microsoft.com/office/word/2010/wordprocessingInk" xmlns:wne="http://schemas.microsoft.com/office/word/2006/wordml" xmlns:wps="http://schemas.microsoft.com/office/word/2010/wordprocessingShape" mc:Ignorable="w14 w15 w16se w16cid w16 w16cex w16sdtdh wp14">
+  <w:p>
+    <w:pPr>
+      <w:pStyle w:val="Fuzeile"/>
+    </w:pPr>
+  </w:p>
+</w:ftr>
+</file>
+
+<file path=word/footer3.xml><?xml version="1.0" encoding="utf-8"?>
+<w:ftr xmlns:wpc="http://schemas.microsoft.com/office/word/2010/wordprocessingCanvas" xmlns:cx="http://schemas.microsoft.com/office/drawing/2014/chartex" xmlns:cx1="http://schemas.microsoft.com/office/drawing/2015/9/8/chartex" xmlns:cx2="http://schemas.microsoft.com/office/drawing/2015/10/21/chartex" xmlns:cx3="http://schemas.microsoft.com/office/drawing/2016/5/9/chartex" xmlns:cx4="http://schemas.microsoft.com/office/drawing/2016/5/10/chartex" xmlns:cx5="http://schemas.microsoft.com/office/drawing/2016/5/11/chartex" xmlns:cx6="http://schemas.microsoft.com/office/drawing/2016/5/12/chartex" xmlns:cx7="http://schemas.microsoft.com/office/drawing/2016/5/13/chartex" xmlns:cx8="http://schemas.microsoft.com/office/drawing/2016/5/14/chartex" xmlns:mc="http://schemas.openxmlformats.org/markup-compatibility/2006" xmlns:aink="http://schemas.microsoft.com/office/drawing/2016/ink" xmlns:am3d="http://schemas.microsoft.com/office/drawing/2017/model3d" xmlns:o="urn:schemas-microsoft-com:office:office" xmlns:oel="http://schemas.microsoft.com/office/2019/extlst" xmlns:r="http://schemas.openxmlformats.org/officeDocument/2006/relationships" xmlns:m="http://schemas.openxmlformats.org/officeDocument/2006/math" xmlns:v="urn:schemas-microsoft-com:vml" xmlns:wp14="http://schemas.microsoft.com/office/word/2010/wordprocessingDrawing" xmlns:wp="http://schemas.openxmlformats.org/drawingml/2006/wordprocessingDrawing" xmlns:w10="urn:schemas-microsoft-com:office:word" xmlns:w="http://schemas.openxmlformats.org/wordprocessingml/2006/main" xmlns:w14="http://schemas.microsoft.com/office/word/2010/wordml" xmlns:w15="http://schemas.microsoft.com/office/word/2012/wordml" xmlns:w16cex="http://schemas.microsoft.com/office/word/2018/wordml/cex" xmlns:w16cid="http://schemas.microsoft.com/office/word/2016/wordml/cid" xmlns:w16="http://schemas.microsoft.com/office/word/2018/wordml" xmlns:w16sdtdh="http://schemas.microsoft.com/office/word/2020/wordml/sdtdatahash" xmlns:w16se="http://schemas.microsoft.com/office/word/2015/wordml/symex" xmlns:wpg="http://schemas.microsoft.com/office/word/2010/wordprocessingGroup" xmlns:wpi="http://schemas.microsoft.com/office/word/2010/wordprocessingInk" xmlns:wne="http://schemas.microsoft.com/office/word/2006/wordml" xmlns:wps="http://schemas.microsoft.com/office/word/2010/wordprocessingShape" mc:Ignorable="w14 w15 w16se w16cid w16 w16cex w16sdtdh wp14">
+  <w:p>
+    <w:pPr>
+      <w:pStyle w:val="Fuzeile"/>
+    </w:pPr>
+  </w:p>
+</w:ftr>
+</file>
+
+<file path=word/footnotes.xml><?xml version="1.0" encoding="utf-8"?>
+<w:footnotes xmlns:wpc="http://schemas.microsoft.com/office/word/2010/wordprocessingCanvas" xmlns:cx="http://schemas.microsoft.com/office/drawing/2014/chartex" xmlns:cx1="http://schemas.microsoft.com/office/drawing/2015/9/8/chartex" xmlns:cx2="http://schemas.microsoft.com/office/drawing/2015/10/21/chartex" xmlns:cx3="http://schemas.microsoft.com/office/drawing/2016/5/9/chartex" xmlns:cx4="http://schemas.microsoft.com/office/drawing/2016/5/10/chartex" xmlns:cx5="http://schemas.microsoft.com/office/drawing/2016/5/11/chartex" xmlns:cx6="http://schemas.microsoft.com/office/drawing/2016/5/12/chartex" xmlns:cx7="http://schemas.microsoft.com/office/drawing/2016/5/13/chartex" xmlns:cx8="http://schemas.microsoft.com/office/drawing/2016/5/14/chartex" xmlns:mc="http://schemas.openxmlformats.org/markup-compatibility/2006" xmlns:aink="http://schemas.microsoft.com/office/drawing/2016/ink" xmlns:am3d="http://schemas.microsoft.com/office/drawing/2017/model3d" xmlns:o="urn:schemas-microsoft-com:office:office" xmlns:oel="http://schemas.microsoft.com/office/2019/extlst" xmlns:r="http://schemas.openxmlformats.org/officeDocument/2006/relationships" xmlns:m="http://schemas.openxmlformats.org/officeDocument/2006/math" xmlns:v="urn:schemas-microsoft-com:vml" xmlns:wp14="http://schemas.microsoft.com/office/word/2010/wordprocessingDrawing" xmlns:wp="http://schemas.openxmlformats.org/drawingml/2006/wordprocessingDrawing" xmlns:w10="urn:schemas-microsoft-com:office:word" xmlns:w="http://schemas.openxmlformats.org/wordprocessingml/2006/main" xmlns:w14="http://schemas.microsoft.com/office/word/2010/wordml" xmlns:w15="http://schemas.microsoft.com/office/word/2012/wordml" xmlns:w16cex="http://schemas.microsoft.com/office/word/2018/wordml/cex" xmlns:w16cid="http://schemas.microsoft.com/office/word/2016/wordml/cid" xmlns:w16="http://schemas.microsoft.com/office/word/2018/wordml" xmlns:w16sdtdh="http://schemas.microsoft.com/office/word/2020/wordml/sdtdatahash" xmlns:w16se="http://schemas.microsoft.com/office/word/2015/wordml/symex" xmlns:wpg="http://schemas.microsoft.com/office/word/2010/wordprocessingGroup" xmlns:wpi="http://schemas.microsoft.com/office/word/2010/wordprocessingInk" xmlns:wne="http://schemas.microsoft.com/office/word/2006/wordml" xmlns:wps="http://schemas.microsoft.com/office/word/2010/wordprocessingShape" mc:Ignorable="w14 w15 w16se w16cid w16 w16cex w16sdtdh wp14">
+  <w:footnote w:type="separator" w:id="-1">
+    <w:p>
+      <w:pPr>
+        <w:spacing w:after="0" w:line="240" w:lineRule="auto"/>
+      </w:pPr>
+      <w:r>
+        <w:separator/>
+      </w:r>
+    </w:p>
+  </w:footnote>
+  <w:footnote w:type="continuationSeparator" w:id="0">
+    <w:p>
+      <w:pPr>
+        <w:spacing w:after="0" w:line="240" w:lineRule="auto"/>
+      </w:pPr>
+      <w:r>
+        <w:continuationSeparator/>
+      </w:r>
+    </w:p>
+  </w:footnote>
+</w:footnotes>
+</file>
+
+<file path=word/header1.xml><?xml version="1.0" encoding="utf-8"?>
+<w:hdr xmlns:wpc="http://schemas.microsoft.com/office/word/2010/wordprocessingCanvas" xmlns:cx="http://schemas.microsoft.com/office/drawing/2014/chartex" xmlns:cx1="http://schemas.microsoft.com/office/drawing/2015/9/8/chartex" xmlns:cx2="http://schemas.microsoft.com/office/drawing/2015/10/21/chartex" xmlns:cx3="http://schemas.microsoft.com/office/drawing/2016/5/9/chartex" xmlns:cx4="http://schemas.microsoft.com/office/drawing/2016/5/10/chartex" xmlns:cx5="http://schemas.microsoft.com/office/drawing/2016/5/11/chartex" xmlns:cx6="http://schemas.microsoft.com/office/drawing/2016/5/12/chartex" xmlns:cx7="http://schemas.microsoft.com/office/drawing/2016/5/13/chartex" xmlns:cx8="http://schemas.microsoft.com/office/drawing/2016/5/14/chartex" xmlns:mc="http://schemas.openxmlformats.org/markup-compatibility/2006" xmlns:aink="http://schemas.microsoft.com/office/drawing/2016/ink" xmlns:am3d="http://schemas.microsoft.com/office/drawing/2017/model3d" xmlns:o="urn:schemas-microsoft-com:office:office" xmlns:oel="http://schemas.microsoft.com/office/2019/extlst" xmlns:r="http://schemas.openxmlformats.org/officeDocument/2006/relationships" xmlns:m="http://schemas.openxmlformats.org/officeDocument/2006/math" xmlns:v="urn:schemas-microsoft-com:vml" xmlns:wp14="http://schemas.microsoft.com/office/word/2010/wordprocessingDrawing" xmlns:wp="http://schemas.openxmlformats.org/drawingml/2006/wordprocessingDrawing" xmlns:w10="urn:schemas-microsoft-com:office:word" xmlns:w="http://schemas.openxmlformats.org/wordprocessingml/2006/main" xmlns:w14="http://schemas.microsoft.com/office/word/2010/wordml" xmlns:w15="http://schemas.microsoft.com/office/word/2012/wordml" xmlns:w16cex="http://schemas.microsoft.com/office/word/2018/wordml/cex" xmlns:w16cid="http://schemas.microsoft.com/office/word/2016/wordml/cid" xmlns:w16="http://schemas.microsoft.com/office/word/2018/wordml" xmlns:w16sdtdh="http://schemas.microsoft.com/office/word/2020/wordml/sdtdatahash" xmlns:w16se="http://schemas.microsoft.com/office/word/2015/wordml/symex" xmlns:wpg="http://schemas.microsoft.com/office/word/2010/wordprocessingGroup" xmlns:wpi="http://schemas.microsoft.com/office/word/2010/wordprocessingInk" xmlns:wne="http://schemas.microsoft.com/office/word/2006/wordml" xmlns:wps="http://schemas.microsoft.com/office/word/2010/wordprocessingShape" mc:Ignorable="w14 w15 w16se w16cid w16 w16cex w16sdtdh wp14">
+  <w:p>
+    <w:pPr>
+      <w:pStyle w:val="Kopfzeile"/>
+    </w:pPr>
+  </w:p>
+</w:hdr>
+</file>
+
+<file path=word/header2.xml><?xml version="1.0" encoding="utf-8"?>
+<w:hdr xmlns:wpc="http://schemas.microsoft.com/office/word/2010/wordprocessingCanvas" xmlns:cx="http://schemas.microsoft.com/office/drawing/2014/chartex" xmlns:cx1="http://schemas.microsoft.com/office/drawing/2015/9/8/chartex" xmlns:cx2="http://schemas.microsoft.com/office/drawing/2015/10/21/chartex" xmlns:cx3="http://schemas.microsoft.com/office/drawing/2016/5/9/chartex" xmlns:cx4="http://schemas.microsoft.com/office/drawing/2016/5/10/chartex" xmlns:cx5="http://schemas.microsoft.com/office/drawing/2016/5/11/chartex" xmlns:cx6="http://schemas.microsoft.com/office/drawing/2016/5/12/chartex" xmlns:cx7="http://schemas.microsoft.com/office/drawing/2016/5/13/chartex" xmlns:cx8="http://schemas.microsoft.com/office/drawing/2016/5/14/chartex" xmlns:mc="http://schemas.openxmlformats.org/markup-compatibility/2006" xmlns:aink="http://schemas.microsoft.com/office/drawing/2016/ink" xmlns:am3d="http://schemas.microsoft.com/office/drawing/2017/model3d" xmlns:o="urn:schemas-microsoft-com:office:office" xmlns:oel="http://schemas.microsoft.com/office/2019/extlst" xmlns:r="http://schemas.openxmlformats.org/officeDocument/2006/relationships" xmlns:m="http://schemas.openxmlformats.org/officeDocument/2006/math" xmlns:v="urn:schemas-microsoft-com:vml" xmlns:wp14="http://schemas.microsoft.com/office/word/2010/wordprocessingDrawing" xmlns:wp="http://schemas.openxmlformats.org/drawingml/2006/wordprocessingDrawing" xmlns:w10="urn:schemas-microsoft-com:office:word" xmlns:w="http://schemas.openxmlformats.org/wordprocessingml/2006/main" xmlns:w14="http://schemas.microsoft.com/office/word/2010/wordml" xmlns:w15="http://schemas.microsoft.com/office/word/2012/wordml" xmlns:w16cex="http://schemas.microsoft.com/office/word/2018/wordml/cex" xmlns:w16cid="http://schemas.microsoft.com/office/word/2016/wordml/cid" xmlns:w16="http://schemas.microsoft.com/office/word/2018/wordml" xmlns:w16sdtdh="http://schemas.microsoft.com/office/word/2020/wordml/sdtdatahash" xmlns:w16se="http://schemas.microsoft.com/office/word/2015/wordml/symex" xmlns:wpg="http://schemas.microsoft.com/office/word/2010/wordprocessingGroup" xmlns:wpi="http://schemas.microsoft.com/office/word/2010/wordprocessingInk" xmlns:wne="http://schemas.microsoft.com/office/word/2006/wordml" xmlns:wps="http://schemas.microsoft.com/office/word/2010/wordprocessingShape" mc:Ignorable="w14 w15 w16se w16cid w16 w16cex w16sdtdh wp14">
+  <w:p>
+    <w:pPr>
+      <w:pStyle w:val="Kopfzeile"/>
+    </w:pPr>
+    <w:r>
+      <w:t>FS 23</w:t>
+    </w:r>
+    <w:r>
+      <w:tab/>
+    </w:r>
+    <w:r>
+      <w:tab/>
+      <w:t>Benedikt Heuser</w:t>
+    </w:r>
+  </w:p>
+  <w:p>
+    <w:pPr>
+      <w:pStyle w:val="Kopfzeile"/>
+    </w:pPr>
+    <w:r>
+      <w:t>Jannick Heisch</w:t>
+    </w:r>
+    <w:r>
+      <w:tab/>
+    </w:r>
+    <w:r>
+      <w:tab/>
+      <w:t>Maria Desteffani</w:t>
+    </w:r>
+  </w:p>
+</w:hdr>
+</file>
+
+<file path=word/header3.xml><?xml version="1.0" encoding="utf-8"?>
+<w:hdr xmlns:wpc="http://schemas.microsoft.com/office/word/2010/wordprocessingCanvas" xmlns:cx="http://schemas.microsoft.com/office/drawing/2014/chartex" xmlns:cx1="http://schemas.microsoft.com/office/drawing/2015/9/8/chartex" xmlns:cx2="http://schemas.microsoft.com/office/drawing/2015/10/21/chartex" xmlns:cx3="http://schemas.microsoft.com/office/drawing/2016/5/9/chartex" xmlns:cx4="http://schemas.microsoft.com/office/drawing/2016/5/10/chartex" xmlns:cx5="http://schemas.microsoft.com/office/drawing/2016/5/11/chartex" xmlns:cx6="http://schemas.microsoft.com/office/drawing/2016/5/12/chartex" xmlns:cx7="http://schemas.microsoft.com/office/drawing/2016/5/13/chartex" xmlns:cx8="http://schemas.microsoft.com/office/drawing/2016/5/14/chartex" xmlns:mc="http://schemas.openxmlformats.org/markup-compatibility/2006" xmlns:aink="http://schemas.microsoft.com/office/drawing/2016/ink" xmlns:am3d="http://schemas.microsoft.com/office/drawing/2017/model3d" xmlns:o="urn:schemas-microsoft-com:office:office" xmlns:oel="http://schemas.microsoft.com/office/2019/extlst" xmlns:r="http://schemas.openxmlformats.org/officeDocument/2006/relationships" xmlns:m="http://schemas.openxmlformats.org/officeDocument/2006/math" xmlns:v="urn:schemas-microsoft-com:vml" xmlns:wp14="http://schemas.microsoft.com/office/word/2010/wordprocessingDrawing" xmlns:wp="http://schemas.openxmlformats.org/drawingml/2006/wordprocessingDrawing" xmlns:w10="urn:schemas-microsoft-com:office:word" xmlns:w="http://schemas.openxmlformats.org/wordprocessingml/2006/main" xmlns:w14="http://schemas.microsoft.com/office/word/2010/wordml" xmlns:w15="http://schemas.microsoft.com/office/word/2012/wordml" xmlns:w16cex="http://schemas.microsoft.com/office/word/2018/wordml/cex" xmlns:w16cid="http://schemas.microsoft.com/office/word/2016/wordml/cid" xmlns:w16="http://schemas.microsoft.com/office/word/2018/wordml" xmlns:w16sdtdh="http://schemas.microsoft.com/office/word/2020/wordml/sdtdatahash" xmlns:w16se="http://schemas.microsoft.com/office/word/2015/wordml/symex" xmlns:wpg="http://schemas.microsoft.com/office/word/2010/wordprocessingGroup" xmlns:wpi="http://schemas.microsoft.com/office/word/2010/wordprocessingInk" xmlns:wne="http://schemas.microsoft.com/office/word/2006/wordml" xmlns:wps="http://schemas.microsoft.com/office/word/2010/wordprocessingShape" mc:Ignorable="w14 w15 w16se w16cid w16 w16cex w16sdtdh wp14">
+  <w:p>
+    <w:pPr>
+      <w:pStyle w:val="Kopfzeile"/>
+    </w:pPr>
+  </w:p>
+</w:hdr>
+</file>
+
 <file path=word/numbering.xml><?xml version="1.0" encoding="utf-8"?>
-<w:numbering xmlns:wpc="http://schemas.microsoft.com/office/word/2010/wordprocessingCanvas" xmlns:cx="http://schemas.microsoft.com/office/drawing/2014/chartex" xmlns:cx1="http://schemas.microsoft.com/office/drawing/2015/9/8/chartex" xmlns:cx2="http://schemas.microsoft.com/office/drawing/2015/10/21/chartex" xmlns:cx3="http://schemas.microsoft.com/office/drawing/2016/5/9/chartex" xmlns:cx4="http://schemas.microsoft.com/office/drawing/2016/5/10/chartex" xmlns:cx5="http://schemas.microsoft.com/office/drawing/2016/5/11/chartex" xmlns:cx6="http://schemas.microsoft.com/office/drawing/2016/5/12/chartex" xmlns:cx7="http://schemas.microsoft.com/office/drawing/2016/5/13/chartex" xmlns:cx8="http://schemas.microsoft.com/office/drawing/2016/5/14/chartex" xmlns:mc="http://schemas.openxmlformats.org/markup-compatibility/2006" xmlns:aink="http://schemas.microsoft.com/office/drawing/2016/ink" xmlns:am3d="http://schemas.microsoft.com/office/drawing/2017/model3d" xmlns:o="urn:schemas-microsoft-com:office:office" xmlns:oel="http://schemas.microsoft.com/office/2019/extlst" xmlns:r="http://schemas.openxmlformats.org/officeDocument/2006/relationships" xmlns:m="http://schemas.openxmlformats.org/officeDocument/2006/math" xmlns:v="urn:schemas-microsoft-com:vml" xmlns:wp14="http://schemas.microsoft.com/office/word/2010/wordprocessingDrawing" xmlns:wp="http://schemas.openxmlformats.org/drawingml/2006/wordprocessingDrawing" xmlns:w10="urn:schemas-microsoft-com:office:word" xmlns:w="http://schemas.openxmlformats.org/wordprocessingml/2006/main" xmlns:w14="http://schemas.microsoft.com/office/word/2010/wordml" xmlns:w15="http://schemas.microsoft.com/office/word/2012/wordml" xmlns:w16cex="http://schemas.microsoft.com/office/word/2018/wordml/cex" xmlns:w16cid="http://schemas.microsoft.com/office/word/2016/wordml/cid" xmlns:w16="http://schemas.microsoft.com/office/word/2018/wordml" xmlns:w16du="http://schemas.microsoft.com/office/word/2023/wordml/word16du" xmlns:w16sdtdh="http://schemas.microsoft.com/office/word/2020/wordml/sdtdatahash" xmlns:w16se="http://schemas.microsoft.com/office/word/2015/wordml/symex" xmlns:wpg="http://schemas.microsoft.com/office/word/2010/wordprocessingGroup" xmlns:wpi="http://schemas.microsoft.com/office/word/2010/wordprocessingInk" xmlns:wne="http://schemas.microsoft.com/office/word/2006/wordml" xmlns:wps="http://schemas.microsoft.com/office/word/2010/wordprocessingShape" mc:Ignorable="w14 w15 w16se w16cid w16 w16cex w16sdtdh wp14">
+<w:numbering xmlns:wpc="http://schemas.microsoft.com/office/word/2010/wordprocessingCanvas" xmlns:cx="http://schemas.microsoft.com/office/drawing/2014/chartex" xmlns:cx1="http://schemas.microsoft.com/office/drawing/2015/9/8/chartex" xmlns:cx2="http://schemas.microsoft.com/office/drawing/2015/10/21/chartex" xmlns:cx3="http://schemas.microsoft.com/office/drawing/2016/5/9/chartex" xmlns:cx4="http://schemas.microsoft.com/office/drawing/2016/5/10/chartex" xmlns:cx5="http://schemas.microsoft.com/office/drawing/2016/5/11/chartex" xmlns:cx6="http://schemas.microsoft.com/office/drawing/2016/5/12/chartex" xmlns:cx7="http://schemas.microsoft.com/office/drawing/2016/5/13/chartex" xmlns:cx8="http://schemas.microsoft.com/office/drawing/2016/5/14/chartex" xmlns:mc="http://schemas.openxmlformats.org/markup-compatibility/2006" xmlns:aink="http://schemas.microsoft.com/office/drawing/2016/ink" xmlns:am3d="http://schemas.microsoft.com/office/drawing/2017/model3d" xmlns:o="urn:schemas-microsoft-com:office:office" xmlns:oel="http://schemas.microsoft.com/office/2019/extlst" xmlns:r="http://schemas.openxmlformats.org/officeDocument/2006/relationships" xmlns:m="http://schemas.openxmlformats.org/officeDocument/2006/math" xmlns:v="urn:schemas-microsoft-com:vml" xmlns:wp14="http://schemas.microsoft.com/office/word/2010/wordprocessingDrawing" xmlns:wp="http://schemas.openxmlformats.org/drawingml/2006/wordprocessingDrawing" xmlns:w10="urn:schemas-microsoft-com:office:word" xmlns:w="http://schemas.openxmlformats.org/wordprocessingml/2006/main" xmlns:w14="http://schemas.microsoft.com/office/word/2010/wordml" xmlns:w15="http://schemas.microsoft.com/office/word/2012/wordml" xmlns:w16cex="http://schemas.microsoft.com/office/word/2018/wordml/cex" xmlns:w16cid="http://schemas.microsoft.com/office/word/2016/wordml/cid" xmlns:w16="http://schemas.microsoft.com/office/word/2018/wordml" xmlns:w16sdtdh="http://schemas.microsoft.com/office/word/2020/wordml/sdtdatahash" xmlns:w16se="http://schemas.microsoft.com/office/word/2015/wordml/symex" xmlns:wpg="http://schemas.microsoft.com/office/word/2010/wordprocessingGroup" xmlns:wpi="http://schemas.microsoft.com/office/word/2010/wordprocessingInk" xmlns:wne="http://schemas.microsoft.com/office/word/2006/wordml" xmlns:wps="http://schemas.microsoft.com/office/word/2010/wordprocessingShape" mc:Ignorable="w14 w15 w16se w16cid w16 w16cex w16sdtdh wp14">
   <w:abstractNum w:abstractNumId="0" w15:restartNumberingAfterBreak="0">
     <w:nsid w:val="215B5E57"/>
     <w:multiLevelType w:val="hybridMultilevel"/>
@@ -2091,6 +2110,50 @@
       <w:szCs w:val="24"/>
     </w:rPr>
   </w:style>
+  <w:style w:type="paragraph" w:styleId="Kopfzeile">
+    <w:name w:val="header"/>
+    <w:basedOn w:val="Standard"/>
+    <w:link w:val="KopfzeileZchn"/>
+    <w:uiPriority w:val="99"/>
+    <w:unhideWhenUsed/>
+    <w:rsid w:val="00140392"/>
+    <w:pPr>
+      <w:tabs>
+        <w:tab w:val="center" w:pos="4536"/>
+        <w:tab w:val="right" w:pos="9072"/>
+      </w:tabs>
+      <w:spacing w:after="0" w:line="240" w:lineRule="auto"/>
+    </w:pPr>
+  </w:style>
+  <w:style w:type="character" w:customStyle="1" w:styleId="KopfzeileZchn">
+    <w:name w:val="Kopfzeile Zchn"/>
+    <w:basedOn w:val="Absatz-Standardschriftart"/>
+    <w:link w:val="Kopfzeile"/>
+    <w:uiPriority w:val="99"/>
+    <w:rsid w:val="00140392"/>
+  </w:style>
+  <w:style w:type="paragraph" w:styleId="Fuzeile">
+    <w:name w:val="footer"/>
+    <w:basedOn w:val="Standard"/>
+    <w:link w:val="FuzeileZchn"/>
+    <w:uiPriority w:val="99"/>
+    <w:unhideWhenUsed/>
+    <w:rsid w:val="00140392"/>
+    <w:pPr>
+      <w:tabs>
+        <w:tab w:val="center" w:pos="4536"/>
+        <w:tab w:val="right" w:pos="9072"/>
+      </w:tabs>
+      <w:spacing w:after="0" w:line="240" w:lineRule="auto"/>
+    </w:pPr>
+  </w:style>
+  <w:style w:type="character" w:customStyle="1" w:styleId="FuzeileZchn">
+    <w:name w:val="Fußzeile Zchn"/>
+    <w:basedOn w:val="Absatz-Standardschriftart"/>
+    <w:link w:val="Fuzeile"/>
+    <w:uiPriority w:val="99"/>
+    <w:rsid w:val="00140392"/>
+  </w:style>
 </w:styles>
 </file>
 

</xml_diff>

<commit_message>
added new folder and doc for sheet 3
</commit_message>
<xml_diff>
--- a/Uebung2/Sheet2_Maria.docx
+++ b/Uebung2/Sheet2_Maria.docx
@@ -1,6 +1,6 @@
 
 <file path=word/document.xml><?xml version="1.0" encoding="utf-8"?>
-<w:document xmlns:wpc="http://schemas.microsoft.com/office/word/2010/wordprocessingCanvas" xmlns:cx="http://schemas.microsoft.com/office/drawing/2014/chartex" xmlns:cx1="http://schemas.microsoft.com/office/drawing/2015/9/8/chartex" xmlns:cx2="http://schemas.microsoft.com/office/drawing/2015/10/21/chartex" xmlns:cx3="http://schemas.microsoft.com/office/drawing/2016/5/9/chartex" xmlns:cx4="http://schemas.microsoft.com/office/drawing/2016/5/10/chartex" xmlns:cx5="http://schemas.microsoft.com/office/drawing/2016/5/11/chartex" xmlns:cx6="http://schemas.microsoft.com/office/drawing/2016/5/12/chartex" xmlns:cx7="http://schemas.microsoft.com/office/drawing/2016/5/13/chartex" xmlns:cx8="http://schemas.microsoft.com/office/drawing/2016/5/14/chartex" xmlns:mc="http://schemas.openxmlformats.org/markup-compatibility/2006" xmlns:aink="http://schemas.microsoft.com/office/drawing/2016/ink" xmlns:am3d="http://schemas.microsoft.com/office/drawing/2017/model3d" xmlns:o="urn:schemas-microsoft-com:office:office" xmlns:oel="http://schemas.microsoft.com/office/2019/extlst" xmlns:r="http://schemas.openxmlformats.org/officeDocument/2006/relationships" xmlns:m="http://schemas.openxmlformats.org/officeDocument/2006/math" xmlns:v="urn:schemas-microsoft-com:vml" xmlns:wp14="http://schemas.microsoft.com/office/word/2010/wordprocessingDrawing" xmlns:wp="http://schemas.openxmlformats.org/drawingml/2006/wordprocessingDrawing" xmlns:w10="urn:schemas-microsoft-com:office:word" xmlns:w="http://schemas.openxmlformats.org/wordprocessingml/2006/main" xmlns:w14="http://schemas.microsoft.com/office/word/2010/wordml" xmlns:w15="http://schemas.microsoft.com/office/word/2012/wordml" xmlns:w16cex="http://schemas.microsoft.com/office/word/2018/wordml/cex" xmlns:w16cid="http://schemas.microsoft.com/office/word/2016/wordml/cid" xmlns:w16="http://schemas.microsoft.com/office/word/2018/wordml" xmlns:w16sdtdh="http://schemas.microsoft.com/office/word/2020/wordml/sdtdatahash" xmlns:w16se="http://schemas.microsoft.com/office/word/2015/wordml/symex" xmlns:wpg="http://schemas.microsoft.com/office/word/2010/wordprocessingGroup" xmlns:wpi="http://schemas.microsoft.com/office/word/2010/wordprocessingInk" xmlns:wne="http://schemas.microsoft.com/office/word/2006/wordml" xmlns:wps="http://schemas.microsoft.com/office/word/2010/wordprocessingShape" mc:Ignorable="w14 w15 w16se w16cid w16 w16cex w16sdtdh wp14">
+<w:document xmlns:wpc="http://schemas.microsoft.com/office/word/2010/wordprocessingCanvas" xmlns:cx="http://schemas.microsoft.com/office/drawing/2014/chartex" xmlns:cx1="http://schemas.microsoft.com/office/drawing/2015/9/8/chartex" xmlns:cx2="http://schemas.microsoft.com/office/drawing/2015/10/21/chartex" xmlns:cx3="http://schemas.microsoft.com/office/drawing/2016/5/9/chartex" xmlns:cx4="http://schemas.microsoft.com/office/drawing/2016/5/10/chartex" xmlns:cx5="http://schemas.microsoft.com/office/drawing/2016/5/11/chartex" xmlns:cx6="http://schemas.microsoft.com/office/drawing/2016/5/12/chartex" xmlns:cx7="http://schemas.microsoft.com/office/drawing/2016/5/13/chartex" xmlns:cx8="http://schemas.microsoft.com/office/drawing/2016/5/14/chartex" xmlns:mc="http://schemas.openxmlformats.org/markup-compatibility/2006" xmlns:aink="http://schemas.microsoft.com/office/drawing/2016/ink" xmlns:am3d="http://schemas.microsoft.com/office/drawing/2017/model3d" xmlns:o="urn:schemas-microsoft-com:office:office" xmlns:oel="http://schemas.microsoft.com/office/2019/extlst" xmlns:r="http://schemas.openxmlformats.org/officeDocument/2006/relationships" xmlns:m="http://schemas.openxmlformats.org/officeDocument/2006/math" xmlns:v="urn:schemas-microsoft-com:vml" xmlns:wp14="http://schemas.microsoft.com/office/word/2010/wordprocessingDrawing" xmlns:wp="http://schemas.openxmlformats.org/drawingml/2006/wordprocessingDrawing" xmlns:w10="urn:schemas-microsoft-com:office:word" xmlns:w="http://schemas.openxmlformats.org/wordprocessingml/2006/main" xmlns:w14="http://schemas.microsoft.com/office/word/2010/wordml" xmlns:w15="http://schemas.microsoft.com/office/word/2012/wordml" xmlns:w16cex="http://schemas.microsoft.com/office/word/2018/wordml/cex" xmlns:w16cid="http://schemas.microsoft.com/office/word/2016/wordml/cid" xmlns:w16="http://schemas.microsoft.com/office/word/2018/wordml" xmlns:w16du="http://schemas.microsoft.com/office/word/2023/wordml/word16du" xmlns:w16sdtdh="http://schemas.microsoft.com/office/word/2020/wordml/sdtdatahash" xmlns:w16se="http://schemas.microsoft.com/office/word/2015/wordml/symex" xmlns:wpg="http://schemas.microsoft.com/office/word/2010/wordprocessingGroup" xmlns:wpi="http://schemas.microsoft.com/office/word/2010/wordprocessingInk" xmlns:wne="http://schemas.microsoft.com/office/word/2006/wordml" xmlns:wps="http://schemas.microsoft.com/office/word/2010/wordprocessingShape" mc:Ignorable="w14 w15 w16se w16cid w16 w16cex w16sdtdh wp14">
   <w:body>
     <w:p>
       <w:pPr>
@@ -662,26 +662,45 @@
         <w:rPr>
           <w:lang w:val="en-US"/>
         </w:rPr>
-        <w:t xml:space="preserve">When two clients are talking the source and destination are both set to localhost, not matter whether </w:t>
-      </w:r>
-    </w:p>
-    <w:p>
-      <w:pPr>
-        <w:rPr>
-          <w:lang w:val="en-US"/>
-        </w:rPr>
-      </w:pPr>
-      <w:r>
-        <w:rPr>
-          <w:lang w:val="en-US"/>
-        </w:rPr>
-        <w:t>W</w:t>
-      </w:r>
-      <w:r>
-        <w:rPr>
-          <w:lang w:val="en-US"/>
-        </w:rPr>
-        <w:t xml:space="preserve">e use TCP or UDP. If we use UDP multicast our source is 10.0.2.15 which is a private IP used for local networks and our destination is the IP of the multicast room the client has entered (here: 224.1.1.1). The UDP messages don't get an answer to sent packages while the TCP communication always sends and answer with an ACK in it back. All three versions let us see the sent message inside the packets, nothing is </w:t>
+        <w:t xml:space="preserve">When two clients are talking the source and destination are both set to localhost, </w:t>
+      </w:r>
+      <w:r>
+        <w:rPr>
+          <w:lang w:val="en-US"/>
+        </w:rPr>
+        <w:t>regardless of</w:t>
+      </w:r>
+      <w:r>
+        <w:rPr>
+          <w:lang w:val="en-US"/>
+        </w:rPr>
+        <w:t xml:space="preserve"> </w:t>
+      </w:r>
+      <w:r>
+        <w:rPr>
+          <w:lang w:val="en-US"/>
+        </w:rPr>
+        <w:t>whether w</w:t>
+      </w:r>
+      <w:r>
+        <w:rPr>
+          <w:lang w:val="en-US"/>
+        </w:rPr>
+        <w:t xml:space="preserve">e use TCP or UDP. If we use UDP multicast our source is 10.0.2.15 which is a private IP used for local networks and our destination is the IP of the multicast room the client has entered (here: 224.1.1.1). The UDP messages don't get an answer to </w:t>
+      </w:r>
+      <w:proofErr w:type="spellStart"/>
+      <w:r>
+        <w:rPr>
+          <w:lang w:val="en-US"/>
+        </w:rPr>
+        <w:t>sent</w:t>
+      </w:r>
+      <w:proofErr w:type="spellEnd"/>
+      <w:r>
+        <w:rPr>
+          <w:lang w:val="en-US"/>
+        </w:rPr>
+        <w:t xml:space="preserve"> packages while the TCP communication always sends and answer with an ACK in it back. All three versions let us see the sent message inside the packets, nothing is </w:t>
       </w:r>
       <w:r>
         <w:rPr>
@@ -695,6 +714,25 @@
         </w:rPr>
         <w:t>.</w:t>
       </w:r>
+      <w:r>
+        <w:rPr>
+          <w:lang w:val="en-US"/>
+        </w:rPr>
+        <w:t xml:space="preserve"> </w:t>
+      </w:r>
+    </w:p>
+    <w:p>
+      <w:pPr>
+        <w:rPr>
+          <w:lang w:val="en-US"/>
+        </w:rPr>
+      </w:pPr>
+      <w:r>
+        <w:rPr>
+          <w:lang w:val="en-US"/>
+        </w:rPr>
+        <w:t xml:space="preserve">UDP and TCP packages are on the network layer of the of the internet protocol stack. The data itself is on the application layer. </w:t>
+      </w:r>
     </w:p>
     <w:p>
       <w:pPr>
@@ -720,7 +758,19 @@
         <w:rPr>
           <w:lang w:val="en-US"/>
         </w:rPr>
-        <w:t>UDP has the advantage that there are less packets being sent, it "looks cleaner" and causes half the amount of traffick TCP causes. TCP meanwhile has the clear advantage in that there are less packets lost and we know when packets don't reach their destination due to the response the receiver sends back. Also UDP is not being encrypted, which is obviously worse than having encrypted messages using TCP.</w:t>
+        <w:t xml:space="preserve">UDP has the advantage that there are less packets being sent, it "looks cleaner" and causes half the amount of </w:t>
+      </w:r>
+      <w:r>
+        <w:rPr>
+          <w:lang w:val="en-US"/>
+        </w:rPr>
+        <w:t>traffic</w:t>
+      </w:r>
+      <w:r>
+        <w:rPr>
+          <w:lang w:val="en-US"/>
+        </w:rPr>
+        <w:t xml:space="preserve"> TCP causes. TCP meanwhile has the clear advantage in that there are less packets lost and we know when packets don't reach their destination due to the response the receiver sends back.</w:t>
       </w:r>
     </w:p>
     <w:p>
@@ -910,7 +960,21 @@
         <w:rPr>
           <w:lang w:val="en-US"/>
         </w:rPr>
-        <w:t xml:space="preserve">The http request for the website is easily trackable with wireshark. We just have to filter for the IP of the web-server and that we want </w:t>
+        <w:t xml:space="preserve">The http request for the website is easily trackable with </w:t>
+      </w:r>
+      <w:proofErr w:type="spellStart"/>
+      <w:r>
+        <w:rPr>
+          <w:lang w:val="en-US"/>
+        </w:rPr>
+        <w:t>wireshark</w:t>
+      </w:r>
+      <w:proofErr w:type="spellEnd"/>
+      <w:r>
+        <w:rPr>
+          <w:lang w:val="en-US"/>
+        </w:rPr>
+        <w:t xml:space="preserve">. We just have to filter for the IP of the web-server and that we want </w:t>
       </w:r>
       <w:r>
         <w:rPr>
@@ -997,7 +1061,49 @@
         <w:rPr>
           <w:lang w:val="en-US"/>
         </w:rPr>
-        <w:t>If we dive further and open the first sent package we can look under "Hypertext transfer Protocol" and can see things like the used browser (firefox), that we use windows, which languages we accept (german and english) and so forth.</w:t>
+        <w:t>If we dive further and open the first sent package we can look under "Hypertext transfer Protocol" and can see things like the used browser (</w:t>
+      </w:r>
+      <w:proofErr w:type="spellStart"/>
+      <w:r>
+        <w:rPr>
+          <w:lang w:val="en-US"/>
+        </w:rPr>
+        <w:t>firefox</w:t>
+      </w:r>
+      <w:proofErr w:type="spellEnd"/>
+      <w:r>
+        <w:rPr>
+          <w:lang w:val="en-US"/>
+        </w:rPr>
+        <w:t>), that we use windows, which languages we accept (</w:t>
+      </w:r>
+      <w:proofErr w:type="spellStart"/>
+      <w:r>
+        <w:rPr>
+          <w:lang w:val="en-US"/>
+        </w:rPr>
+        <w:t>german</w:t>
+      </w:r>
+      <w:proofErr w:type="spellEnd"/>
+      <w:r>
+        <w:rPr>
+          <w:lang w:val="en-US"/>
+        </w:rPr>
+        <w:t xml:space="preserve"> and </w:t>
+      </w:r>
+      <w:proofErr w:type="spellStart"/>
+      <w:r>
+        <w:rPr>
+          <w:lang w:val="en-US"/>
+        </w:rPr>
+        <w:t>english</w:t>
+      </w:r>
+      <w:proofErr w:type="spellEnd"/>
+      <w:r>
+        <w:rPr>
+          <w:lang w:val="en-US"/>
+        </w:rPr>
+        <w:t>) and so forth.</w:t>
       </w:r>
     </w:p>
     <w:p>
@@ -1098,7 +1204,21 @@
         <w:rPr>
           <w:lang w:val="en-US"/>
         </w:rPr>
-        <w:t>We can no longer just filter wireshark for the web-server IP and HTTPS since nothing will show up.</w:t>
+        <w:t xml:space="preserve">We can no longer just filter </w:t>
+      </w:r>
+      <w:proofErr w:type="spellStart"/>
+      <w:r>
+        <w:rPr>
+          <w:lang w:val="en-US"/>
+        </w:rPr>
+        <w:t>wireshark</w:t>
+      </w:r>
+      <w:proofErr w:type="spellEnd"/>
+      <w:r>
+        <w:rPr>
+          <w:lang w:val="en-US"/>
+        </w:rPr>
+        <w:t xml:space="preserve"> for the web-server IP and HTTPS since nothing will show up.</w:t>
       </w:r>
     </w:p>
     <w:p>
@@ -1347,7 +1467,7 @@
 </file>
 
 <file path=word/endnotes.xml><?xml version="1.0" encoding="utf-8"?>
-<w:endnotes xmlns:wpc="http://schemas.microsoft.com/office/word/2010/wordprocessingCanvas" xmlns:cx="http://schemas.microsoft.com/office/drawing/2014/chartex" xmlns:cx1="http://schemas.microsoft.com/office/drawing/2015/9/8/chartex" xmlns:cx2="http://schemas.microsoft.com/office/drawing/2015/10/21/chartex" xmlns:cx3="http://schemas.microsoft.com/office/drawing/2016/5/9/chartex" xmlns:cx4="http://schemas.microsoft.com/office/drawing/2016/5/10/chartex" xmlns:cx5="http://schemas.microsoft.com/office/drawing/2016/5/11/chartex" xmlns:cx6="http://schemas.microsoft.com/office/drawing/2016/5/12/chartex" xmlns:cx7="http://schemas.microsoft.com/office/drawing/2016/5/13/chartex" xmlns:cx8="http://schemas.microsoft.com/office/drawing/2016/5/14/chartex" xmlns:mc="http://schemas.openxmlformats.org/markup-compatibility/2006" xmlns:aink="http://schemas.microsoft.com/office/drawing/2016/ink" xmlns:am3d="http://schemas.microsoft.com/office/drawing/2017/model3d" xmlns:o="urn:schemas-microsoft-com:office:office" xmlns:oel="http://schemas.microsoft.com/office/2019/extlst" xmlns:r="http://schemas.openxmlformats.org/officeDocument/2006/relationships" xmlns:m="http://schemas.openxmlformats.org/officeDocument/2006/math" xmlns:v="urn:schemas-microsoft-com:vml" xmlns:wp14="http://schemas.microsoft.com/office/word/2010/wordprocessingDrawing" xmlns:wp="http://schemas.openxmlformats.org/drawingml/2006/wordprocessingDrawing" xmlns:w10="urn:schemas-microsoft-com:office:word" xmlns:w="http://schemas.openxmlformats.org/wordprocessingml/2006/main" xmlns:w14="http://schemas.microsoft.com/office/word/2010/wordml" xmlns:w15="http://schemas.microsoft.com/office/word/2012/wordml" xmlns:w16cex="http://schemas.microsoft.com/office/word/2018/wordml/cex" xmlns:w16cid="http://schemas.microsoft.com/office/word/2016/wordml/cid" xmlns:w16="http://schemas.microsoft.com/office/word/2018/wordml" xmlns:w16sdtdh="http://schemas.microsoft.com/office/word/2020/wordml/sdtdatahash" xmlns:w16se="http://schemas.microsoft.com/office/word/2015/wordml/symex" xmlns:wpg="http://schemas.microsoft.com/office/word/2010/wordprocessingGroup" xmlns:wpi="http://schemas.microsoft.com/office/word/2010/wordprocessingInk" xmlns:wne="http://schemas.microsoft.com/office/word/2006/wordml" xmlns:wps="http://schemas.microsoft.com/office/word/2010/wordprocessingShape" mc:Ignorable="w14 w15 w16se w16cid w16 w16cex w16sdtdh wp14">
+<w:endnotes xmlns:wpc="http://schemas.microsoft.com/office/word/2010/wordprocessingCanvas" xmlns:cx="http://schemas.microsoft.com/office/drawing/2014/chartex" xmlns:cx1="http://schemas.microsoft.com/office/drawing/2015/9/8/chartex" xmlns:cx2="http://schemas.microsoft.com/office/drawing/2015/10/21/chartex" xmlns:cx3="http://schemas.microsoft.com/office/drawing/2016/5/9/chartex" xmlns:cx4="http://schemas.microsoft.com/office/drawing/2016/5/10/chartex" xmlns:cx5="http://schemas.microsoft.com/office/drawing/2016/5/11/chartex" xmlns:cx6="http://schemas.microsoft.com/office/drawing/2016/5/12/chartex" xmlns:cx7="http://schemas.microsoft.com/office/drawing/2016/5/13/chartex" xmlns:cx8="http://schemas.microsoft.com/office/drawing/2016/5/14/chartex" xmlns:mc="http://schemas.openxmlformats.org/markup-compatibility/2006" xmlns:aink="http://schemas.microsoft.com/office/drawing/2016/ink" xmlns:am3d="http://schemas.microsoft.com/office/drawing/2017/model3d" xmlns:o="urn:schemas-microsoft-com:office:office" xmlns:oel="http://schemas.microsoft.com/office/2019/extlst" xmlns:r="http://schemas.openxmlformats.org/officeDocument/2006/relationships" xmlns:m="http://schemas.openxmlformats.org/officeDocument/2006/math" xmlns:v="urn:schemas-microsoft-com:vml" xmlns:wp14="http://schemas.microsoft.com/office/word/2010/wordprocessingDrawing" xmlns:wp="http://schemas.openxmlformats.org/drawingml/2006/wordprocessingDrawing" xmlns:w10="urn:schemas-microsoft-com:office:word" xmlns:w="http://schemas.openxmlformats.org/wordprocessingml/2006/main" xmlns:w14="http://schemas.microsoft.com/office/word/2010/wordml" xmlns:w15="http://schemas.microsoft.com/office/word/2012/wordml" xmlns:w16cex="http://schemas.microsoft.com/office/word/2018/wordml/cex" xmlns:w16cid="http://schemas.microsoft.com/office/word/2016/wordml/cid" xmlns:w16="http://schemas.microsoft.com/office/word/2018/wordml" xmlns:w16du="http://schemas.microsoft.com/office/word/2023/wordml/word16du" xmlns:w16sdtdh="http://schemas.microsoft.com/office/word/2020/wordml/sdtdatahash" xmlns:w16se="http://schemas.microsoft.com/office/word/2015/wordml/symex" xmlns:wpg="http://schemas.microsoft.com/office/word/2010/wordprocessingGroup" xmlns:wpi="http://schemas.microsoft.com/office/word/2010/wordprocessingInk" xmlns:wne="http://schemas.microsoft.com/office/word/2006/wordml" xmlns:wps="http://schemas.microsoft.com/office/word/2010/wordprocessingShape" mc:Ignorable="w14 w15 w16se w16cid w16 w16cex w16sdtdh wp14">
   <w:endnote w:type="separator" w:id="-1">
     <w:p>
       <w:pPr>
@@ -1372,7 +1492,7 @@
 </file>
 
 <file path=word/footer1.xml><?xml version="1.0" encoding="utf-8"?>
-<w:ftr xmlns:wpc="http://schemas.microsoft.com/office/word/2010/wordprocessingCanvas" xmlns:cx="http://schemas.microsoft.com/office/drawing/2014/chartex" xmlns:cx1="http://schemas.microsoft.com/office/drawing/2015/9/8/chartex" xmlns:cx2="http://schemas.microsoft.com/office/drawing/2015/10/21/chartex" xmlns:cx3="http://schemas.microsoft.com/office/drawing/2016/5/9/chartex" xmlns:cx4="http://schemas.microsoft.com/office/drawing/2016/5/10/chartex" xmlns:cx5="http://schemas.microsoft.com/office/drawing/2016/5/11/chartex" xmlns:cx6="http://schemas.microsoft.com/office/drawing/2016/5/12/chartex" xmlns:cx7="http://schemas.microsoft.com/office/drawing/2016/5/13/chartex" xmlns:cx8="http://schemas.microsoft.com/office/drawing/2016/5/14/chartex" xmlns:mc="http://schemas.openxmlformats.org/markup-compatibility/2006" xmlns:aink="http://schemas.microsoft.com/office/drawing/2016/ink" xmlns:am3d="http://schemas.microsoft.com/office/drawing/2017/model3d" xmlns:o="urn:schemas-microsoft-com:office:office" xmlns:oel="http://schemas.microsoft.com/office/2019/extlst" xmlns:r="http://schemas.openxmlformats.org/officeDocument/2006/relationships" xmlns:m="http://schemas.openxmlformats.org/officeDocument/2006/math" xmlns:v="urn:schemas-microsoft-com:vml" xmlns:wp14="http://schemas.microsoft.com/office/word/2010/wordprocessingDrawing" xmlns:wp="http://schemas.openxmlformats.org/drawingml/2006/wordprocessingDrawing" xmlns:w10="urn:schemas-microsoft-com:office:word" xmlns:w="http://schemas.openxmlformats.org/wordprocessingml/2006/main" xmlns:w14="http://schemas.microsoft.com/office/word/2010/wordml" xmlns:w15="http://schemas.microsoft.com/office/word/2012/wordml" xmlns:w16cex="http://schemas.microsoft.com/office/word/2018/wordml/cex" xmlns:w16cid="http://schemas.microsoft.com/office/word/2016/wordml/cid" xmlns:w16="http://schemas.microsoft.com/office/word/2018/wordml" xmlns:w16sdtdh="http://schemas.microsoft.com/office/word/2020/wordml/sdtdatahash" xmlns:w16se="http://schemas.microsoft.com/office/word/2015/wordml/symex" xmlns:wpg="http://schemas.microsoft.com/office/word/2010/wordprocessingGroup" xmlns:wpi="http://schemas.microsoft.com/office/word/2010/wordprocessingInk" xmlns:wne="http://schemas.microsoft.com/office/word/2006/wordml" xmlns:wps="http://schemas.microsoft.com/office/word/2010/wordprocessingShape" mc:Ignorable="w14 w15 w16se w16cid w16 w16cex w16sdtdh wp14">
+<w:ftr xmlns:wpc="http://schemas.microsoft.com/office/word/2010/wordprocessingCanvas" xmlns:cx="http://schemas.microsoft.com/office/drawing/2014/chartex" xmlns:cx1="http://schemas.microsoft.com/office/drawing/2015/9/8/chartex" xmlns:cx2="http://schemas.microsoft.com/office/drawing/2015/10/21/chartex" xmlns:cx3="http://schemas.microsoft.com/office/drawing/2016/5/9/chartex" xmlns:cx4="http://schemas.microsoft.com/office/drawing/2016/5/10/chartex" xmlns:cx5="http://schemas.microsoft.com/office/drawing/2016/5/11/chartex" xmlns:cx6="http://schemas.microsoft.com/office/drawing/2016/5/12/chartex" xmlns:cx7="http://schemas.microsoft.com/office/drawing/2016/5/13/chartex" xmlns:cx8="http://schemas.microsoft.com/office/drawing/2016/5/14/chartex" xmlns:mc="http://schemas.openxmlformats.org/markup-compatibility/2006" xmlns:aink="http://schemas.microsoft.com/office/drawing/2016/ink" xmlns:am3d="http://schemas.microsoft.com/office/drawing/2017/model3d" xmlns:o="urn:schemas-microsoft-com:office:office" xmlns:oel="http://schemas.microsoft.com/office/2019/extlst" xmlns:r="http://schemas.openxmlformats.org/officeDocument/2006/relationships" xmlns:m="http://schemas.openxmlformats.org/officeDocument/2006/math" xmlns:v="urn:schemas-microsoft-com:vml" xmlns:wp14="http://schemas.microsoft.com/office/word/2010/wordprocessingDrawing" xmlns:wp="http://schemas.openxmlformats.org/drawingml/2006/wordprocessingDrawing" xmlns:w10="urn:schemas-microsoft-com:office:word" xmlns:w="http://schemas.openxmlformats.org/wordprocessingml/2006/main" xmlns:w14="http://schemas.microsoft.com/office/word/2010/wordml" xmlns:w15="http://schemas.microsoft.com/office/word/2012/wordml" xmlns:w16cex="http://schemas.microsoft.com/office/word/2018/wordml/cex" xmlns:w16cid="http://schemas.microsoft.com/office/word/2016/wordml/cid" xmlns:w16="http://schemas.microsoft.com/office/word/2018/wordml" xmlns:w16du="http://schemas.microsoft.com/office/word/2023/wordml/word16du" xmlns:w16sdtdh="http://schemas.microsoft.com/office/word/2020/wordml/sdtdatahash" xmlns:w16se="http://schemas.microsoft.com/office/word/2015/wordml/symex" xmlns:wpg="http://schemas.microsoft.com/office/word/2010/wordprocessingGroup" xmlns:wpi="http://schemas.microsoft.com/office/word/2010/wordprocessingInk" xmlns:wne="http://schemas.microsoft.com/office/word/2006/wordml" xmlns:wps="http://schemas.microsoft.com/office/word/2010/wordprocessingShape" mc:Ignorable="w14 w15 w16se w16cid w16 w16cex w16sdtdh wp14">
   <w:p>
     <w:pPr>
       <w:pStyle w:val="Fuzeile"/>
@@ -1382,7 +1502,7 @@
 </file>
 
 <file path=word/footer2.xml><?xml version="1.0" encoding="utf-8"?>
-<w:ftr xmlns:wpc="http://schemas.microsoft.com/office/word/2010/wordprocessingCanvas" xmlns:cx="http://schemas.microsoft.com/office/drawing/2014/chartex" xmlns:cx1="http://schemas.microsoft.com/office/drawing/2015/9/8/chartex" xmlns:cx2="http://schemas.microsoft.com/office/drawing/2015/10/21/chartex" xmlns:cx3="http://schemas.microsoft.com/office/drawing/2016/5/9/chartex" xmlns:cx4="http://schemas.microsoft.com/office/drawing/2016/5/10/chartex" xmlns:cx5="http://schemas.microsoft.com/office/drawing/2016/5/11/chartex" xmlns:cx6="http://schemas.microsoft.com/office/drawing/2016/5/12/chartex" xmlns:cx7="http://schemas.microsoft.com/office/drawing/2016/5/13/chartex" xmlns:cx8="http://schemas.microsoft.com/office/drawing/2016/5/14/chartex" xmlns:mc="http://schemas.openxmlformats.org/markup-compatibility/2006" xmlns:aink="http://schemas.microsoft.com/office/drawing/2016/ink" xmlns:am3d="http://schemas.microsoft.com/office/drawing/2017/model3d" xmlns:o="urn:schemas-microsoft-com:office:office" xmlns:oel="http://schemas.microsoft.com/office/2019/extlst" xmlns:r="http://schemas.openxmlformats.org/officeDocument/2006/relationships" xmlns:m="http://schemas.openxmlformats.org/officeDocument/2006/math" xmlns:v="urn:schemas-microsoft-com:vml" xmlns:wp14="http://schemas.microsoft.com/office/word/2010/wordprocessingDrawing" xmlns:wp="http://schemas.openxmlformats.org/drawingml/2006/wordprocessingDrawing" xmlns:w10="urn:schemas-microsoft-com:office:word" xmlns:w="http://schemas.openxmlformats.org/wordprocessingml/2006/main" xmlns:w14="http://schemas.microsoft.com/office/word/2010/wordml" xmlns:w15="http://schemas.microsoft.com/office/word/2012/wordml" xmlns:w16cex="http://schemas.microsoft.com/office/word/2018/wordml/cex" xmlns:w16cid="http://schemas.microsoft.com/office/word/2016/wordml/cid" xmlns:w16="http://schemas.microsoft.com/office/word/2018/wordml" xmlns:w16sdtdh="http://schemas.microsoft.com/office/word/2020/wordml/sdtdatahash" xmlns:w16se="http://schemas.microsoft.com/office/word/2015/wordml/symex" xmlns:wpg="http://schemas.microsoft.com/office/word/2010/wordprocessingGroup" xmlns:wpi="http://schemas.microsoft.com/office/word/2010/wordprocessingInk" xmlns:wne="http://schemas.microsoft.com/office/word/2006/wordml" xmlns:wps="http://schemas.microsoft.com/office/word/2010/wordprocessingShape" mc:Ignorable="w14 w15 w16se w16cid w16 w16cex w16sdtdh wp14">
+<w:ftr xmlns:wpc="http://schemas.microsoft.com/office/word/2010/wordprocessingCanvas" xmlns:cx="http://schemas.microsoft.com/office/drawing/2014/chartex" xmlns:cx1="http://schemas.microsoft.com/office/drawing/2015/9/8/chartex" xmlns:cx2="http://schemas.microsoft.com/office/drawing/2015/10/21/chartex" xmlns:cx3="http://schemas.microsoft.com/office/drawing/2016/5/9/chartex" xmlns:cx4="http://schemas.microsoft.com/office/drawing/2016/5/10/chartex" xmlns:cx5="http://schemas.microsoft.com/office/drawing/2016/5/11/chartex" xmlns:cx6="http://schemas.microsoft.com/office/drawing/2016/5/12/chartex" xmlns:cx7="http://schemas.microsoft.com/office/drawing/2016/5/13/chartex" xmlns:cx8="http://schemas.microsoft.com/office/drawing/2016/5/14/chartex" xmlns:mc="http://schemas.openxmlformats.org/markup-compatibility/2006" xmlns:aink="http://schemas.microsoft.com/office/drawing/2016/ink" xmlns:am3d="http://schemas.microsoft.com/office/drawing/2017/model3d" xmlns:o="urn:schemas-microsoft-com:office:office" xmlns:oel="http://schemas.microsoft.com/office/2019/extlst" xmlns:r="http://schemas.openxmlformats.org/officeDocument/2006/relationships" xmlns:m="http://schemas.openxmlformats.org/officeDocument/2006/math" xmlns:v="urn:schemas-microsoft-com:vml" xmlns:wp14="http://schemas.microsoft.com/office/word/2010/wordprocessingDrawing" xmlns:wp="http://schemas.openxmlformats.org/drawingml/2006/wordprocessingDrawing" xmlns:w10="urn:schemas-microsoft-com:office:word" xmlns:w="http://schemas.openxmlformats.org/wordprocessingml/2006/main" xmlns:w14="http://schemas.microsoft.com/office/word/2010/wordml" xmlns:w15="http://schemas.microsoft.com/office/word/2012/wordml" xmlns:w16cex="http://schemas.microsoft.com/office/word/2018/wordml/cex" xmlns:w16cid="http://schemas.microsoft.com/office/word/2016/wordml/cid" xmlns:w16="http://schemas.microsoft.com/office/word/2018/wordml" xmlns:w16du="http://schemas.microsoft.com/office/word/2023/wordml/word16du" xmlns:w16sdtdh="http://schemas.microsoft.com/office/word/2020/wordml/sdtdatahash" xmlns:w16se="http://schemas.microsoft.com/office/word/2015/wordml/symex" xmlns:wpg="http://schemas.microsoft.com/office/word/2010/wordprocessingGroup" xmlns:wpi="http://schemas.microsoft.com/office/word/2010/wordprocessingInk" xmlns:wne="http://schemas.microsoft.com/office/word/2006/wordml" xmlns:wps="http://schemas.microsoft.com/office/word/2010/wordprocessingShape" mc:Ignorable="w14 w15 w16se w16cid w16 w16cex w16sdtdh wp14">
   <w:p>
     <w:pPr>
       <w:pStyle w:val="Fuzeile"/>
@@ -1392,7 +1512,7 @@
 </file>
 
 <file path=word/footer3.xml><?xml version="1.0" encoding="utf-8"?>
-<w:ftr xmlns:wpc="http://schemas.microsoft.com/office/word/2010/wordprocessingCanvas" xmlns:cx="http://schemas.microsoft.com/office/drawing/2014/chartex" xmlns:cx1="http://schemas.microsoft.com/office/drawing/2015/9/8/chartex" xmlns:cx2="http://schemas.microsoft.com/office/drawing/2015/10/21/chartex" xmlns:cx3="http://schemas.microsoft.com/office/drawing/2016/5/9/chartex" xmlns:cx4="http://schemas.microsoft.com/office/drawing/2016/5/10/chartex" xmlns:cx5="http://schemas.microsoft.com/office/drawing/2016/5/11/chartex" xmlns:cx6="http://schemas.microsoft.com/office/drawing/2016/5/12/chartex" xmlns:cx7="http://schemas.microsoft.com/office/drawing/2016/5/13/chartex" xmlns:cx8="http://schemas.microsoft.com/office/drawing/2016/5/14/chartex" xmlns:mc="http://schemas.openxmlformats.org/markup-compatibility/2006" xmlns:aink="http://schemas.microsoft.com/office/drawing/2016/ink" xmlns:am3d="http://schemas.microsoft.com/office/drawing/2017/model3d" xmlns:o="urn:schemas-microsoft-com:office:office" xmlns:oel="http://schemas.microsoft.com/office/2019/extlst" xmlns:r="http://schemas.openxmlformats.org/officeDocument/2006/relationships" xmlns:m="http://schemas.openxmlformats.org/officeDocument/2006/math" xmlns:v="urn:schemas-microsoft-com:vml" xmlns:wp14="http://schemas.microsoft.com/office/word/2010/wordprocessingDrawing" xmlns:wp="http://schemas.openxmlformats.org/drawingml/2006/wordprocessingDrawing" xmlns:w10="urn:schemas-microsoft-com:office:word" xmlns:w="http://schemas.openxmlformats.org/wordprocessingml/2006/main" xmlns:w14="http://schemas.microsoft.com/office/word/2010/wordml" xmlns:w15="http://schemas.microsoft.com/office/word/2012/wordml" xmlns:w16cex="http://schemas.microsoft.com/office/word/2018/wordml/cex" xmlns:w16cid="http://schemas.microsoft.com/office/word/2016/wordml/cid" xmlns:w16="http://schemas.microsoft.com/office/word/2018/wordml" xmlns:w16sdtdh="http://schemas.microsoft.com/office/word/2020/wordml/sdtdatahash" xmlns:w16se="http://schemas.microsoft.com/office/word/2015/wordml/symex" xmlns:wpg="http://schemas.microsoft.com/office/word/2010/wordprocessingGroup" xmlns:wpi="http://schemas.microsoft.com/office/word/2010/wordprocessingInk" xmlns:wne="http://schemas.microsoft.com/office/word/2006/wordml" xmlns:wps="http://schemas.microsoft.com/office/word/2010/wordprocessingShape" mc:Ignorable="w14 w15 w16se w16cid w16 w16cex w16sdtdh wp14">
+<w:ftr xmlns:wpc="http://schemas.microsoft.com/office/word/2010/wordprocessingCanvas" xmlns:cx="http://schemas.microsoft.com/office/drawing/2014/chartex" xmlns:cx1="http://schemas.microsoft.com/office/drawing/2015/9/8/chartex" xmlns:cx2="http://schemas.microsoft.com/office/drawing/2015/10/21/chartex" xmlns:cx3="http://schemas.microsoft.com/office/drawing/2016/5/9/chartex" xmlns:cx4="http://schemas.microsoft.com/office/drawing/2016/5/10/chartex" xmlns:cx5="http://schemas.microsoft.com/office/drawing/2016/5/11/chartex" xmlns:cx6="http://schemas.microsoft.com/office/drawing/2016/5/12/chartex" xmlns:cx7="http://schemas.microsoft.com/office/drawing/2016/5/13/chartex" xmlns:cx8="http://schemas.microsoft.com/office/drawing/2016/5/14/chartex" xmlns:mc="http://schemas.openxmlformats.org/markup-compatibility/2006" xmlns:aink="http://schemas.microsoft.com/office/drawing/2016/ink" xmlns:am3d="http://schemas.microsoft.com/office/drawing/2017/model3d" xmlns:o="urn:schemas-microsoft-com:office:office" xmlns:oel="http://schemas.microsoft.com/office/2019/extlst" xmlns:r="http://schemas.openxmlformats.org/officeDocument/2006/relationships" xmlns:m="http://schemas.openxmlformats.org/officeDocument/2006/math" xmlns:v="urn:schemas-microsoft-com:vml" xmlns:wp14="http://schemas.microsoft.com/office/word/2010/wordprocessingDrawing" xmlns:wp="http://schemas.openxmlformats.org/drawingml/2006/wordprocessingDrawing" xmlns:w10="urn:schemas-microsoft-com:office:word" xmlns:w="http://schemas.openxmlformats.org/wordprocessingml/2006/main" xmlns:w14="http://schemas.microsoft.com/office/word/2010/wordml" xmlns:w15="http://schemas.microsoft.com/office/word/2012/wordml" xmlns:w16cex="http://schemas.microsoft.com/office/word/2018/wordml/cex" xmlns:w16cid="http://schemas.microsoft.com/office/word/2016/wordml/cid" xmlns:w16="http://schemas.microsoft.com/office/word/2018/wordml" xmlns:w16du="http://schemas.microsoft.com/office/word/2023/wordml/word16du" xmlns:w16sdtdh="http://schemas.microsoft.com/office/word/2020/wordml/sdtdatahash" xmlns:w16se="http://schemas.microsoft.com/office/word/2015/wordml/symex" xmlns:wpg="http://schemas.microsoft.com/office/word/2010/wordprocessingGroup" xmlns:wpi="http://schemas.microsoft.com/office/word/2010/wordprocessingInk" xmlns:wne="http://schemas.microsoft.com/office/word/2006/wordml" xmlns:wps="http://schemas.microsoft.com/office/word/2010/wordprocessingShape" mc:Ignorable="w14 w15 w16se w16cid w16 w16cex w16sdtdh wp14">
   <w:p>
     <w:pPr>
       <w:pStyle w:val="Fuzeile"/>
@@ -1402,7 +1522,7 @@
 </file>
 
 <file path=word/footnotes.xml><?xml version="1.0" encoding="utf-8"?>
-<w:footnotes xmlns:wpc="http://schemas.microsoft.com/office/word/2010/wordprocessingCanvas" xmlns:cx="http://schemas.microsoft.com/office/drawing/2014/chartex" xmlns:cx1="http://schemas.microsoft.com/office/drawing/2015/9/8/chartex" xmlns:cx2="http://schemas.microsoft.com/office/drawing/2015/10/21/chartex" xmlns:cx3="http://schemas.microsoft.com/office/drawing/2016/5/9/chartex" xmlns:cx4="http://schemas.microsoft.com/office/drawing/2016/5/10/chartex" xmlns:cx5="http://schemas.microsoft.com/office/drawing/2016/5/11/chartex" xmlns:cx6="http://schemas.microsoft.com/office/drawing/2016/5/12/chartex" xmlns:cx7="http://schemas.microsoft.com/office/drawing/2016/5/13/chartex" xmlns:cx8="http://schemas.microsoft.com/office/drawing/2016/5/14/chartex" xmlns:mc="http://schemas.openxmlformats.org/markup-compatibility/2006" xmlns:aink="http://schemas.microsoft.com/office/drawing/2016/ink" xmlns:am3d="http://schemas.microsoft.com/office/drawing/2017/model3d" xmlns:o="urn:schemas-microsoft-com:office:office" xmlns:oel="http://schemas.microsoft.com/office/2019/extlst" xmlns:r="http://schemas.openxmlformats.org/officeDocument/2006/relationships" xmlns:m="http://schemas.openxmlformats.org/officeDocument/2006/math" xmlns:v="urn:schemas-microsoft-com:vml" xmlns:wp14="http://schemas.microsoft.com/office/word/2010/wordprocessingDrawing" xmlns:wp="http://schemas.openxmlformats.org/drawingml/2006/wordprocessingDrawing" xmlns:w10="urn:schemas-microsoft-com:office:word" xmlns:w="http://schemas.openxmlformats.org/wordprocessingml/2006/main" xmlns:w14="http://schemas.microsoft.com/office/word/2010/wordml" xmlns:w15="http://schemas.microsoft.com/office/word/2012/wordml" xmlns:w16cex="http://schemas.microsoft.com/office/word/2018/wordml/cex" xmlns:w16cid="http://schemas.microsoft.com/office/word/2016/wordml/cid" xmlns:w16="http://schemas.microsoft.com/office/word/2018/wordml" xmlns:w16sdtdh="http://schemas.microsoft.com/office/word/2020/wordml/sdtdatahash" xmlns:w16se="http://schemas.microsoft.com/office/word/2015/wordml/symex" xmlns:wpg="http://schemas.microsoft.com/office/word/2010/wordprocessingGroup" xmlns:wpi="http://schemas.microsoft.com/office/word/2010/wordprocessingInk" xmlns:wne="http://schemas.microsoft.com/office/word/2006/wordml" xmlns:wps="http://schemas.microsoft.com/office/word/2010/wordprocessingShape" mc:Ignorable="w14 w15 w16se w16cid w16 w16cex w16sdtdh wp14">
+<w:footnotes xmlns:wpc="http://schemas.microsoft.com/office/word/2010/wordprocessingCanvas" xmlns:cx="http://schemas.microsoft.com/office/drawing/2014/chartex" xmlns:cx1="http://schemas.microsoft.com/office/drawing/2015/9/8/chartex" xmlns:cx2="http://schemas.microsoft.com/office/drawing/2015/10/21/chartex" xmlns:cx3="http://schemas.microsoft.com/office/drawing/2016/5/9/chartex" xmlns:cx4="http://schemas.microsoft.com/office/drawing/2016/5/10/chartex" xmlns:cx5="http://schemas.microsoft.com/office/drawing/2016/5/11/chartex" xmlns:cx6="http://schemas.microsoft.com/office/drawing/2016/5/12/chartex" xmlns:cx7="http://schemas.microsoft.com/office/drawing/2016/5/13/chartex" xmlns:cx8="http://schemas.microsoft.com/office/drawing/2016/5/14/chartex" xmlns:mc="http://schemas.openxmlformats.org/markup-compatibility/2006" xmlns:aink="http://schemas.microsoft.com/office/drawing/2016/ink" xmlns:am3d="http://schemas.microsoft.com/office/drawing/2017/model3d" xmlns:o="urn:schemas-microsoft-com:office:office" xmlns:oel="http://schemas.microsoft.com/office/2019/extlst" xmlns:r="http://schemas.openxmlformats.org/officeDocument/2006/relationships" xmlns:m="http://schemas.openxmlformats.org/officeDocument/2006/math" xmlns:v="urn:schemas-microsoft-com:vml" xmlns:wp14="http://schemas.microsoft.com/office/word/2010/wordprocessingDrawing" xmlns:wp="http://schemas.openxmlformats.org/drawingml/2006/wordprocessingDrawing" xmlns:w10="urn:schemas-microsoft-com:office:word" xmlns:w="http://schemas.openxmlformats.org/wordprocessingml/2006/main" xmlns:w14="http://schemas.microsoft.com/office/word/2010/wordml" xmlns:w15="http://schemas.microsoft.com/office/word/2012/wordml" xmlns:w16cex="http://schemas.microsoft.com/office/word/2018/wordml/cex" xmlns:w16cid="http://schemas.microsoft.com/office/word/2016/wordml/cid" xmlns:w16="http://schemas.microsoft.com/office/word/2018/wordml" xmlns:w16du="http://schemas.microsoft.com/office/word/2023/wordml/word16du" xmlns:w16sdtdh="http://schemas.microsoft.com/office/word/2020/wordml/sdtdatahash" xmlns:w16se="http://schemas.microsoft.com/office/word/2015/wordml/symex" xmlns:wpg="http://schemas.microsoft.com/office/word/2010/wordprocessingGroup" xmlns:wpi="http://schemas.microsoft.com/office/word/2010/wordprocessingInk" xmlns:wne="http://schemas.microsoft.com/office/word/2006/wordml" xmlns:wps="http://schemas.microsoft.com/office/word/2010/wordprocessingShape" mc:Ignorable="w14 w15 w16se w16cid w16 w16cex w16sdtdh wp14">
   <w:footnote w:type="separator" w:id="-1">
     <w:p>
       <w:pPr>
@@ -1427,7 +1547,7 @@
 </file>
 
 <file path=word/header1.xml><?xml version="1.0" encoding="utf-8"?>
-<w:hdr xmlns:wpc="http://schemas.microsoft.com/office/word/2010/wordprocessingCanvas" xmlns:cx="http://schemas.microsoft.com/office/drawing/2014/chartex" xmlns:cx1="http://schemas.microsoft.com/office/drawing/2015/9/8/chartex" xmlns:cx2="http://schemas.microsoft.com/office/drawing/2015/10/21/chartex" xmlns:cx3="http://schemas.microsoft.com/office/drawing/2016/5/9/chartex" xmlns:cx4="http://schemas.microsoft.com/office/drawing/2016/5/10/chartex" xmlns:cx5="http://schemas.microsoft.com/office/drawing/2016/5/11/chartex" xmlns:cx6="http://schemas.microsoft.com/office/drawing/2016/5/12/chartex" xmlns:cx7="http://schemas.microsoft.com/office/drawing/2016/5/13/chartex" xmlns:cx8="http://schemas.microsoft.com/office/drawing/2016/5/14/chartex" xmlns:mc="http://schemas.openxmlformats.org/markup-compatibility/2006" xmlns:aink="http://schemas.microsoft.com/office/drawing/2016/ink" xmlns:am3d="http://schemas.microsoft.com/office/drawing/2017/model3d" xmlns:o="urn:schemas-microsoft-com:office:office" xmlns:oel="http://schemas.microsoft.com/office/2019/extlst" xmlns:r="http://schemas.openxmlformats.org/officeDocument/2006/relationships" xmlns:m="http://schemas.openxmlformats.org/officeDocument/2006/math" xmlns:v="urn:schemas-microsoft-com:vml" xmlns:wp14="http://schemas.microsoft.com/office/word/2010/wordprocessingDrawing" xmlns:wp="http://schemas.openxmlformats.org/drawingml/2006/wordprocessingDrawing" xmlns:w10="urn:schemas-microsoft-com:office:word" xmlns:w="http://schemas.openxmlformats.org/wordprocessingml/2006/main" xmlns:w14="http://schemas.microsoft.com/office/word/2010/wordml" xmlns:w15="http://schemas.microsoft.com/office/word/2012/wordml" xmlns:w16cex="http://schemas.microsoft.com/office/word/2018/wordml/cex" xmlns:w16cid="http://schemas.microsoft.com/office/word/2016/wordml/cid" xmlns:w16="http://schemas.microsoft.com/office/word/2018/wordml" xmlns:w16sdtdh="http://schemas.microsoft.com/office/word/2020/wordml/sdtdatahash" xmlns:w16se="http://schemas.microsoft.com/office/word/2015/wordml/symex" xmlns:wpg="http://schemas.microsoft.com/office/word/2010/wordprocessingGroup" xmlns:wpi="http://schemas.microsoft.com/office/word/2010/wordprocessingInk" xmlns:wne="http://schemas.microsoft.com/office/word/2006/wordml" xmlns:wps="http://schemas.microsoft.com/office/word/2010/wordprocessingShape" mc:Ignorable="w14 w15 w16se w16cid w16 w16cex w16sdtdh wp14">
+<w:hdr xmlns:wpc="http://schemas.microsoft.com/office/word/2010/wordprocessingCanvas" xmlns:cx="http://schemas.microsoft.com/office/drawing/2014/chartex" xmlns:cx1="http://schemas.microsoft.com/office/drawing/2015/9/8/chartex" xmlns:cx2="http://schemas.microsoft.com/office/drawing/2015/10/21/chartex" xmlns:cx3="http://schemas.microsoft.com/office/drawing/2016/5/9/chartex" xmlns:cx4="http://schemas.microsoft.com/office/drawing/2016/5/10/chartex" xmlns:cx5="http://schemas.microsoft.com/office/drawing/2016/5/11/chartex" xmlns:cx6="http://schemas.microsoft.com/office/drawing/2016/5/12/chartex" xmlns:cx7="http://schemas.microsoft.com/office/drawing/2016/5/13/chartex" xmlns:cx8="http://schemas.microsoft.com/office/drawing/2016/5/14/chartex" xmlns:mc="http://schemas.openxmlformats.org/markup-compatibility/2006" xmlns:aink="http://schemas.microsoft.com/office/drawing/2016/ink" xmlns:am3d="http://schemas.microsoft.com/office/drawing/2017/model3d" xmlns:o="urn:schemas-microsoft-com:office:office" xmlns:oel="http://schemas.microsoft.com/office/2019/extlst" xmlns:r="http://schemas.openxmlformats.org/officeDocument/2006/relationships" xmlns:m="http://schemas.openxmlformats.org/officeDocument/2006/math" xmlns:v="urn:schemas-microsoft-com:vml" xmlns:wp14="http://schemas.microsoft.com/office/word/2010/wordprocessingDrawing" xmlns:wp="http://schemas.openxmlformats.org/drawingml/2006/wordprocessingDrawing" xmlns:w10="urn:schemas-microsoft-com:office:word" xmlns:w="http://schemas.openxmlformats.org/wordprocessingml/2006/main" xmlns:w14="http://schemas.microsoft.com/office/word/2010/wordml" xmlns:w15="http://schemas.microsoft.com/office/word/2012/wordml" xmlns:w16cex="http://schemas.microsoft.com/office/word/2018/wordml/cex" xmlns:w16cid="http://schemas.microsoft.com/office/word/2016/wordml/cid" xmlns:w16="http://schemas.microsoft.com/office/word/2018/wordml" xmlns:w16du="http://schemas.microsoft.com/office/word/2023/wordml/word16du" xmlns:w16sdtdh="http://schemas.microsoft.com/office/word/2020/wordml/sdtdatahash" xmlns:w16se="http://schemas.microsoft.com/office/word/2015/wordml/symex" xmlns:wpg="http://schemas.microsoft.com/office/word/2010/wordprocessingGroup" xmlns:wpi="http://schemas.microsoft.com/office/word/2010/wordprocessingInk" xmlns:wne="http://schemas.microsoft.com/office/word/2006/wordml" xmlns:wps="http://schemas.microsoft.com/office/word/2010/wordprocessingShape" mc:Ignorable="w14 w15 w16se w16cid w16 w16cex w16sdtdh wp14">
   <w:p>
     <w:pPr>
       <w:pStyle w:val="Kopfzeile"/>
@@ -1437,7 +1557,7 @@
 </file>
 
 <file path=word/header2.xml><?xml version="1.0" encoding="utf-8"?>
-<w:hdr xmlns:wpc="http://schemas.microsoft.com/office/word/2010/wordprocessingCanvas" xmlns:cx="http://schemas.microsoft.com/office/drawing/2014/chartex" xmlns:cx1="http://schemas.microsoft.com/office/drawing/2015/9/8/chartex" xmlns:cx2="http://schemas.microsoft.com/office/drawing/2015/10/21/chartex" xmlns:cx3="http://schemas.microsoft.com/office/drawing/2016/5/9/chartex" xmlns:cx4="http://schemas.microsoft.com/office/drawing/2016/5/10/chartex" xmlns:cx5="http://schemas.microsoft.com/office/drawing/2016/5/11/chartex" xmlns:cx6="http://schemas.microsoft.com/office/drawing/2016/5/12/chartex" xmlns:cx7="http://schemas.microsoft.com/office/drawing/2016/5/13/chartex" xmlns:cx8="http://schemas.microsoft.com/office/drawing/2016/5/14/chartex" xmlns:mc="http://schemas.openxmlformats.org/markup-compatibility/2006" xmlns:aink="http://schemas.microsoft.com/office/drawing/2016/ink" xmlns:am3d="http://schemas.microsoft.com/office/drawing/2017/model3d" xmlns:o="urn:schemas-microsoft-com:office:office" xmlns:oel="http://schemas.microsoft.com/office/2019/extlst" xmlns:r="http://schemas.openxmlformats.org/officeDocument/2006/relationships" xmlns:m="http://schemas.openxmlformats.org/officeDocument/2006/math" xmlns:v="urn:schemas-microsoft-com:vml" xmlns:wp14="http://schemas.microsoft.com/office/word/2010/wordprocessingDrawing" xmlns:wp="http://schemas.openxmlformats.org/drawingml/2006/wordprocessingDrawing" xmlns:w10="urn:schemas-microsoft-com:office:word" xmlns:w="http://schemas.openxmlformats.org/wordprocessingml/2006/main" xmlns:w14="http://schemas.microsoft.com/office/word/2010/wordml" xmlns:w15="http://schemas.microsoft.com/office/word/2012/wordml" xmlns:w16cex="http://schemas.microsoft.com/office/word/2018/wordml/cex" xmlns:w16cid="http://schemas.microsoft.com/office/word/2016/wordml/cid" xmlns:w16="http://schemas.microsoft.com/office/word/2018/wordml" xmlns:w16sdtdh="http://schemas.microsoft.com/office/word/2020/wordml/sdtdatahash" xmlns:w16se="http://schemas.microsoft.com/office/word/2015/wordml/symex" xmlns:wpg="http://schemas.microsoft.com/office/word/2010/wordprocessingGroup" xmlns:wpi="http://schemas.microsoft.com/office/word/2010/wordprocessingInk" xmlns:wne="http://schemas.microsoft.com/office/word/2006/wordml" xmlns:wps="http://schemas.microsoft.com/office/word/2010/wordprocessingShape" mc:Ignorable="w14 w15 w16se w16cid w16 w16cex w16sdtdh wp14">
+<w:hdr xmlns:wpc="http://schemas.microsoft.com/office/word/2010/wordprocessingCanvas" xmlns:cx="http://schemas.microsoft.com/office/drawing/2014/chartex" xmlns:cx1="http://schemas.microsoft.com/office/drawing/2015/9/8/chartex" xmlns:cx2="http://schemas.microsoft.com/office/drawing/2015/10/21/chartex" xmlns:cx3="http://schemas.microsoft.com/office/drawing/2016/5/9/chartex" xmlns:cx4="http://schemas.microsoft.com/office/drawing/2016/5/10/chartex" xmlns:cx5="http://schemas.microsoft.com/office/drawing/2016/5/11/chartex" xmlns:cx6="http://schemas.microsoft.com/office/drawing/2016/5/12/chartex" xmlns:cx7="http://schemas.microsoft.com/office/drawing/2016/5/13/chartex" xmlns:cx8="http://schemas.microsoft.com/office/drawing/2016/5/14/chartex" xmlns:mc="http://schemas.openxmlformats.org/markup-compatibility/2006" xmlns:aink="http://schemas.microsoft.com/office/drawing/2016/ink" xmlns:am3d="http://schemas.microsoft.com/office/drawing/2017/model3d" xmlns:o="urn:schemas-microsoft-com:office:office" xmlns:oel="http://schemas.microsoft.com/office/2019/extlst" xmlns:r="http://schemas.openxmlformats.org/officeDocument/2006/relationships" xmlns:m="http://schemas.openxmlformats.org/officeDocument/2006/math" xmlns:v="urn:schemas-microsoft-com:vml" xmlns:wp14="http://schemas.microsoft.com/office/word/2010/wordprocessingDrawing" xmlns:wp="http://schemas.openxmlformats.org/drawingml/2006/wordprocessingDrawing" xmlns:w10="urn:schemas-microsoft-com:office:word" xmlns:w="http://schemas.openxmlformats.org/wordprocessingml/2006/main" xmlns:w14="http://schemas.microsoft.com/office/word/2010/wordml" xmlns:w15="http://schemas.microsoft.com/office/word/2012/wordml" xmlns:w16cex="http://schemas.microsoft.com/office/word/2018/wordml/cex" xmlns:w16cid="http://schemas.microsoft.com/office/word/2016/wordml/cid" xmlns:w16="http://schemas.microsoft.com/office/word/2018/wordml" xmlns:w16du="http://schemas.microsoft.com/office/word/2023/wordml/word16du" xmlns:w16sdtdh="http://schemas.microsoft.com/office/word/2020/wordml/sdtdatahash" xmlns:w16se="http://schemas.microsoft.com/office/word/2015/wordml/symex" xmlns:wpg="http://schemas.microsoft.com/office/word/2010/wordprocessingGroup" xmlns:wpi="http://schemas.microsoft.com/office/word/2010/wordprocessingInk" xmlns:wne="http://schemas.microsoft.com/office/word/2006/wordml" xmlns:wps="http://schemas.microsoft.com/office/word/2010/wordprocessingShape" mc:Ignorable="w14 w15 w16se w16cid w16 w16cex w16sdtdh wp14">
   <w:p>
     <w:pPr>
       <w:pStyle w:val="Kopfzeile"/>
@@ -1472,7 +1592,7 @@
 </file>
 
 <file path=word/header3.xml><?xml version="1.0" encoding="utf-8"?>
-<w:hdr xmlns:wpc="http://schemas.microsoft.com/office/word/2010/wordprocessingCanvas" xmlns:cx="http://schemas.microsoft.com/office/drawing/2014/chartex" xmlns:cx1="http://schemas.microsoft.com/office/drawing/2015/9/8/chartex" xmlns:cx2="http://schemas.microsoft.com/office/drawing/2015/10/21/chartex" xmlns:cx3="http://schemas.microsoft.com/office/drawing/2016/5/9/chartex" xmlns:cx4="http://schemas.microsoft.com/office/drawing/2016/5/10/chartex" xmlns:cx5="http://schemas.microsoft.com/office/drawing/2016/5/11/chartex" xmlns:cx6="http://schemas.microsoft.com/office/drawing/2016/5/12/chartex" xmlns:cx7="http://schemas.microsoft.com/office/drawing/2016/5/13/chartex" xmlns:cx8="http://schemas.microsoft.com/office/drawing/2016/5/14/chartex" xmlns:mc="http://schemas.openxmlformats.org/markup-compatibility/2006" xmlns:aink="http://schemas.microsoft.com/office/drawing/2016/ink" xmlns:am3d="http://schemas.microsoft.com/office/drawing/2017/model3d" xmlns:o="urn:schemas-microsoft-com:office:office" xmlns:oel="http://schemas.microsoft.com/office/2019/extlst" xmlns:r="http://schemas.openxmlformats.org/officeDocument/2006/relationships" xmlns:m="http://schemas.openxmlformats.org/officeDocument/2006/math" xmlns:v="urn:schemas-microsoft-com:vml" xmlns:wp14="http://schemas.microsoft.com/office/word/2010/wordprocessingDrawing" xmlns:wp="http://schemas.openxmlformats.org/drawingml/2006/wordprocessingDrawing" xmlns:w10="urn:schemas-microsoft-com:office:word" xmlns:w="http://schemas.openxmlformats.org/wordprocessingml/2006/main" xmlns:w14="http://schemas.microsoft.com/office/word/2010/wordml" xmlns:w15="http://schemas.microsoft.com/office/word/2012/wordml" xmlns:w16cex="http://schemas.microsoft.com/office/word/2018/wordml/cex" xmlns:w16cid="http://schemas.microsoft.com/office/word/2016/wordml/cid" xmlns:w16="http://schemas.microsoft.com/office/word/2018/wordml" xmlns:w16sdtdh="http://schemas.microsoft.com/office/word/2020/wordml/sdtdatahash" xmlns:w16se="http://schemas.microsoft.com/office/word/2015/wordml/symex" xmlns:wpg="http://schemas.microsoft.com/office/word/2010/wordprocessingGroup" xmlns:wpi="http://schemas.microsoft.com/office/word/2010/wordprocessingInk" xmlns:wne="http://schemas.microsoft.com/office/word/2006/wordml" xmlns:wps="http://schemas.microsoft.com/office/word/2010/wordprocessingShape" mc:Ignorable="w14 w15 w16se w16cid w16 w16cex w16sdtdh wp14">
+<w:hdr xmlns:wpc="http://schemas.microsoft.com/office/word/2010/wordprocessingCanvas" xmlns:cx="http://schemas.microsoft.com/office/drawing/2014/chartex" xmlns:cx1="http://schemas.microsoft.com/office/drawing/2015/9/8/chartex" xmlns:cx2="http://schemas.microsoft.com/office/drawing/2015/10/21/chartex" xmlns:cx3="http://schemas.microsoft.com/office/drawing/2016/5/9/chartex" xmlns:cx4="http://schemas.microsoft.com/office/drawing/2016/5/10/chartex" xmlns:cx5="http://schemas.microsoft.com/office/drawing/2016/5/11/chartex" xmlns:cx6="http://schemas.microsoft.com/office/drawing/2016/5/12/chartex" xmlns:cx7="http://schemas.microsoft.com/office/drawing/2016/5/13/chartex" xmlns:cx8="http://schemas.microsoft.com/office/drawing/2016/5/14/chartex" xmlns:mc="http://schemas.openxmlformats.org/markup-compatibility/2006" xmlns:aink="http://schemas.microsoft.com/office/drawing/2016/ink" xmlns:am3d="http://schemas.microsoft.com/office/drawing/2017/model3d" xmlns:o="urn:schemas-microsoft-com:office:office" xmlns:oel="http://schemas.microsoft.com/office/2019/extlst" xmlns:r="http://schemas.openxmlformats.org/officeDocument/2006/relationships" xmlns:m="http://schemas.openxmlformats.org/officeDocument/2006/math" xmlns:v="urn:schemas-microsoft-com:vml" xmlns:wp14="http://schemas.microsoft.com/office/word/2010/wordprocessingDrawing" xmlns:wp="http://schemas.openxmlformats.org/drawingml/2006/wordprocessingDrawing" xmlns:w10="urn:schemas-microsoft-com:office:word" xmlns:w="http://schemas.openxmlformats.org/wordprocessingml/2006/main" xmlns:w14="http://schemas.microsoft.com/office/word/2010/wordml" xmlns:w15="http://schemas.microsoft.com/office/word/2012/wordml" xmlns:w16cex="http://schemas.microsoft.com/office/word/2018/wordml/cex" xmlns:w16cid="http://schemas.microsoft.com/office/word/2016/wordml/cid" xmlns:w16="http://schemas.microsoft.com/office/word/2018/wordml" xmlns:w16du="http://schemas.microsoft.com/office/word/2023/wordml/word16du" xmlns:w16sdtdh="http://schemas.microsoft.com/office/word/2020/wordml/sdtdatahash" xmlns:w16se="http://schemas.microsoft.com/office/word/2015/wordml/symex" xmlns:wpg="http://schemas.microsoft.com/office/word/2010/wordprocessingGroup" xmlns:wpi="http://schemas.microsoft.com/office/word/2010/wordprocessingInk" xmlns:wne="http://schemas.microsoft.com/office/word/2006/wordml" xmlns:wps="http://schemas.microsoft.com/office/word/2010/wordprocessingShape" mc:Ignorable="w14 w15 w16se w16cid w16 w16cex w16sdtdh wp14">
   <w:p>
     <w:pPr>
       <w:pStyle w:val="Kopfzeile"/>
@@ -1482,7 +1602,7 @@
 </file>
 
 <file path=word/numbering.xml><?xml version="1.0" encoding="utf-8"?>
-<w:numbering xmlns:wpc="http://schemas.microsoft.com/office/word/2010/wordprocessingCanvas" xmlns:cx="http://schemas.microsoft.com/office/drawing/2014/chartex" xmlns:cx1="http://schemas.microsoft.com/office/drawing/2015/9/8/chartex" xmlns:cx2="http://schemas.microsoft.com/office/drawing/2015/10/21/chartex" xmlns:cx3="http://schemas.microsoft.com/office/drawing/2016/5/9/chartex" xmlns:cx4="http://schemas.microsoft.com/office/drawing/2016/5/10/chartex" xmlns:cx5="http://schemas.microsoft.com/office/drawing/2016/5/11/chartex" xmlns:cx6="http://schemas.microsoft.com/office/drawing/2016/5/12/chartex" xmlns:cx7="http://schemas.microsoft.com/office/drawing/2016/5/13/chartex" xmlns:cx8="http://schemas.microsoft.com/office/drawing/2016/5/14/chartex" xmlns:mc="http://schemas.openxmlformats.org/markup-compatibility/2006" xmlns:aink="http://schemas.microsoft.com/office/drawing/2016/ink" xmlns:am3d="http://schemas.microsoft.com/office/drawing/2017/model3d" xmlns:o="urn:schemas-microsoft-com:office:office" xmlns:oel="http://schemas.microsoft.com/office/2019/extlst" xmlns:r="http://schemas.openxmlformats.org/officeDocument/2006/relationships" xmlns:m="http://schemas.openxmlformats.org/officeDocument/2006/math" xmlns:v="urn:schemas-microsoft-com:vml" xmlns:wp14="http://schemas.microsoft.com/office/word/2010/wordprocessingDrawing" xmlns:wp="http://schemas.openxmlformats.org/drawingml/2006/wordprocessingDrawing" xmlns:w10="urn:schemas-microsoft-com:office:word" xmlns:w="http://schemas.openxmlformats.org/wordprocessingml/2006/main" xmlns:w14="http://schemas.microsoft.com/office/word/2010/wordml" xmlns:w15="http://schemas.microsoft.com/office/word/2012/wordml" xmlns:w16cex="http://schemas.microsoft.com/office/word/2018/wordml/cex" xmlns:w16cid="http://schemas.microsoft.com/office/word/2016/wordml/cid" xmlns:w16="http://schemas.microsoft.com/office/word/2018/wordml" xmlns:w16sdtdh="http://schemas.microsoft.com/office/word/2020/wordml/sdtdatahash" xmlns:w16se="http://schemas.microsoft.com/office/word/2015/wordml/symex" xmlns:wpg="http://schemas.microsoft.com/office/word/2010/wordprocessingGroup" xmlns:wpi="http://schemas.microsoft.com/office/word/2010/wordprocessingInk" xmlns:wne="http://schemas.microsoft.com/office/word/2006/wordml" xmlns:wps="http://schemas.microsoft.com/office/word/2010/wordprocessingShape" mc:Ignorable="w14 w15 w16se w16cid w16 w16cex w16sdtdh wp14">
+<w:numbering xmlns:wpc="http://schemas.microsoft.com/office/word/2010/wordprocessingCanvas" xmlns:cx="http://schemas.microsoft.com/office/drawing/2014/chartex" xmlns:cx1="http://schemas.microsoft.com/office/drawing/2015/9/8/chartex" xmlns:cx2="http://schemas.microsoft.com/office/drawing/2015/10/21/chartex" xmlns:cx3="http://schemas.microsoft.com/office/drawing/2016/5/9/chartex" xmlns:cx4="http://schemas.microsoft.com/office/drawing/2016/5/10/chartex" xmlns:cx5="http://schemas.microsoft.com/office/drawing/2016/5/11/chartex" xmlns:cx6="http://schemas.microsoft.com/office/drawing/2016/5/12/chartex" xmlns:cx7="http://schemas.microsoft.com/office/drawing/2016/5/13/chartex" xmlns:cx8="http://schemas.microsoft.com/office/drawing/2016/5/14/chartex" xmlns:mc="http://schemas.openxmlformats.org/markup-compatibility/2006" xmlns:aink="http://schemas.microsoft.com/office/drawing/2016/ink" xmlns:am3d="http://schemas.microsoft.com/office/drawing/2017/model3d" xmlns:o="urn:schemas-microsoft-com:office:office" xmlns:oel="http://schemas.microsoft.com/office/2019/extlst" xmlns:r="http://schemas.openxmlformats.org/officeDocument/2006/relationships" xmlns:m="http://schemas.openxmlformats.org/officeDocument/2006/math" xmlns:v="urn:schemas-microsoft-com:vml" xmlns:wp14="http://schemas.microsoft.com/office/word/2010/wordprocessingDrawing" xmlns:wp="http://schemas.openxmlformats.org/drawingml/2006/wordprocessingDrawing" xmlns:w10="urn:schemas-microsoft-com:office:word" xmlns:w="http://schemas.openxmlformats.org/wordprocessingml/2006/main" xmlns:w14="http://schemas.microsoft.com/office/word/2010/wordml" xmlns:w15="http://schemas.microsoft.com/office/word/2012/wordml" xmlns:w16cex="http://schemas.microsoft.com/office/word/2018/wordml/cex" xmlns:w16cid="http://schemas.microsoft.com/office/word/2016/wordml/cid" xmlns:w16="http://schemas.microsoft.com/office/word/2018/wordml" xmlns:w16du="http://schemas.microsoft.com/office/word/2023/wordml/word16du" xmlns:w16sdtdh="http://schemas.microsoft.com/office/word/2020/wordml/sdtdatahash" xmlns:w16se="http://schemas.microsoft.com/office/word/2015/wordml/symex" xmlns:wpg="http://schemas.microsoft.com/office/word/2010/wordprocessingGroup" xmlns:wpi="http://schemas.microsoft.com/office/word/2010/wordprocessingInk" xmlns:wne="http://schemas.microsoft.com/office/word/2006/wordml" xmlns:wps="http://schemas.microsoft.com/office/word/2010/wordprocessingShape" mc:Ignorable="w14 w15 w16se w16cid w16 w16cex w16sdtdh wp14">
   <w:abstractNum w:abstractNumId="0" w15:restartNumberingAfterBreak="0">
     <w:nsid w:val="215B5E57"/>
     <w:multiLevelType w:val="hybridMultilevel"/>

</xml_diff>